<commit_message>
Overview note Application Architecture
</commit_message>
<xml_diff>
--- a/0. NOTES/Kiến trúc ứng dụng.docx
+++ b/0. NOTES/Kiến trúc ứng dụng.docx
@@ -5363,15 +5363,7 @@
           <w:sz w:val="48"/>
           <w:lang w:val="en-US"/>
         </w:rPr>
-        <w:t xml:space="preserve">+ </w:t>
-      </w:r>
-      <w:r>
-        <w:rPr>
-          <w:b/>
-          <w:sz w:val="48"/>
-          <w:lang w:val="en-US"/>
-        </w:rPr>
-        <w:t xml:space="preserve">và </w:t>
+        <w:t xml:space="preserve">+ và </w:t>
       </w:r>
       <w:proofErr w:type="spellStart"/>
       <w:r>
@@ -5504,6 +5496,7 @@
           <w:lang w:val="en-US"/>
         </w:rPr>
       </w:pPr>
+      <w:proofErr w:type="spellStart"/>
       <w:r>
         <w:rPr>
           <w:b/>
@@ -5511,12 +5504,334 @@
           <w:lang w:val="en-US"/>
         </w:rPr>
         <w:lastRenderedPageBreak/>
-        <w:t>Directory Overview</w:t>
-      </w:r>
-    </w:p>
-    <w:p>
-      <w:pPr>
-        <w:ind w:left="1440" w:firstLine="720"/>
+        <w:t>Cốt</w:t>
+      </w:r>
+      <w:proofErr w:type="spellEnd"/>
+      <w:r>
+        <w:rPr>
+          <w:b/>
+          <w:sz w:val="48"/>
+          <w:lang w:val="en-US"/>
+        </w:rPr>
+        <w:t xml:space="preserve"> </w:t>
+      </w:r>
+      <w:proofErr w:type="spellStart"/>
+      <w:r>
+        <w:rPr>
+          <w:b/>
+          <w:sz w:val="48"/>
+          <w:lang w:val="en-US"/>
+        </w:rPr>
+        <w:t>lõi</w:t>
+      </w:r>
+      <w:proofErr w:type="spellEnd"/>
+      <w:r>
+        <w:rPr>
+          <w:b/>
+          <w:sz w:val="48"/>
+          <w:lang w:val="en-US"/>
+        </w:rPr>
+        <w:t xml:space="preserve"> </w:t>
+      </w:r>
+      <w:proofErr w:type="spellStart"/>
+      <w:r>
+        <w:rPr>
+          <w:b/>
+          <w:sz w:val="48"/>
+          <w:lang w:val="en-US"/>
+        </w:rPr>
+        <w:t>kiến</w:t>
+      </w:r>
+      <w:proofErr w:type="spellEnd"/>
+      <w:r>
+        <w:rPr>
+          <w:b/>
+          <w:sz w:val="48"/>
+          <w:lang w:val="en-US"/>
+        </w:rPr>
+        <w:t xml:space="preserve"> </w:t>
+      </w:r>
+      <w:proofErr w:type="spellStart"/>
+      <w:r>
+        <w:rPr>
+          <w:b/>
+          <w:sz w:val="48"/>
+          <w:lang w:val="en-US"/>
+        </w:rPr>
+        <w:t>trúc</w:t>
+      </w:r>
+      <w:proofErr w:type="spellEnd"/>
+      <w:r>
+        <w:rPr>
+          <w:b/>
+          <w:sz w:val="48"/>
+          <w:lang w:val="en-US"/>
+        </w:rPr>
+        <w:t xml:space="preserve"> </w:t>
+      </w:r>
+      <w:proofErr w:type="spellStart"/>
+      <w:r>
+        <w:rPr>
+          <w:b/>
+          <w:sz w:val="48"/>
+          <w:lang w:val="en-US"/>
+        </w:rPr>
+        <w:t>ứng</w:t>
+      </w:r>
+      <w:proofErr w:type="spellEnd"/>
+      <w:r>
+        <w:rPr>
+          <w:b/>
+          <w:sz w:val="48"/>
+          <w:lang w:val="en-US"/>
+        </w:rPr>
+        <w:t xml:space="preserve"> </w:t>
+      </w:r>
+      <w:proofErr w:type="spellStart"/>
+      <w:r>
+        <w:rPr>
+          <w:b/>
+          <w:sz w:val="48"/>
+          <w:lang w:val="en-US"/>
+        </w:rPr>
+        <w:t>dụng</w:t>
+      </w:r>
+      <w:proofErr w:type="spellEnd"/>
+    </w:p>
+    <w:p>
+      <w:pPr>
+        <w:rPr>
+          <w:sz w:val="48"/>
+          <w:lang w:val="en-US"/>
+        </w:rPr>
+      </w:pPr>
+      <w:r>
+        <w:rPr>
+          <w:sz w:val="48"/>
+          <w:lang w:val="en-US"/>
+        </w:rPr>
+        <w:t xml:space="preserve">Chia </w:t>
+      </w:r>
+      <w:proofErr w:type="spellStart"/>
+      <w:r>
+        <w:rPr>
+          <w:sz w:val="48"/>
+          <w:lang w:val="en-US"/>
+        </w:rPr>
+        <w:t>thành</w:t>
+      </w:r>
+      <w:proofErr w:type="spellEnd"/>
+      <w:r>
+        <w:rPr>
+          <w:sz w:val="48"/>
+          <w:lang w:val="en-US"/>
+        </w:rPr>
+        <w:t xml:space="preserve"> 3 project </w:t>
+      </w:r>
+      <w:proofErr w:type="spellStart"/>
+      <w:r>
+        <w:rPr>
+          <w:sz w:val="48"/>
+          <w:lang w:val="en-US"/>
+        </w:rPr>
+        <w:t>cũng</w:t>
+      </w:r>
+      <w:proofErr w:type="spellEnd"/>
+      <w:r>
+        <w:rPr>
+          <w:sz w:val="48"/>
+          <w:lang w:val="en-US"/>
+        </w:rPr>
+        <w:t xml:space="preserve"> </w:t>
+      </w:r>
+      <w:proofErr w:type="spellStart"/>
+      <w:r>
+        <w:rPr>
+          <w:sz w:val="48"/>
+          <w:lang w:val="en-US"/>
+        </w:rPr>
+        <w:t>chính</w:t>
+      </w:r>
+      <w:proofErr w:type="spellEnd"/>
+      <w:r>
+        <w:rPr>
+          <w:sz w:val="48"/>
+          <w:lang w:val="en-US"/>
+        </w:rPr>
+        <w:t xml:space="preserve"> </w:t>
+      </w:r>
+      <w:proofErr w:type="spellStart"/>
+      <w:r>
+        <w:rPr>
+          <w:sz w:val="48"/>
+          <w:lang w:val="en-US"/>
+        </w:rPr>
+        <w:t>là</w:t>
+      </w:r>
+      <w:proofErr w:type="spellEnd"/>
+      <w:r>
+        <w:rPr>
+          <w:sz w:val="48"/>
+          <w:lang w:val="en-US"/>
+        </w:rPr>
+        <w:t xml:space="preserve"> </w:t>
+      </w:r>
+      <w:proofErr w:type="spellStart"/>
+      <w:r>
+        <w:rPr>
+          <w:sz w:val="48"/>
+          <w:lang w:val="en-US"/>
+        </w:rPr>
+        <w:t>những</w:t>
+      </w:r>
+      <w:proofErr w:type="spellEnd"/>
+      <w:r>
+        <w:rPr>
+          <w:sz w:val="48"/>
+          <w:lang w:val="en-US"/>
+        </w:rPr>
+        <w:t xml:space="preserve"> </w:t>
+      </w:r>
+      <w:proofErr w:type="spellStart"/>
+      <w:r>
+        <w:rPr>
+          <w:sz w:val="48"/>
+          <w:lang w:val="en-US"/>
+        </w:rPr>
+        <w:t>thành</w:t>
+      </w:r>
+      <w:proofErr w:type="spellEnd"/>
+      <w:r>
+        <w:rPr>
+          <w:sz w:val="48"/>
+          <w:lang w:val="en-US"/>
+        </w:rPr>
+        <w:t xml:space="preserve"> </w:t>
+      </w:r>
+      <w:proofErr w:type="spellStart"/>
+      <w:r>
+        <w:rPr>
+          <w:sz w:val="48"/>
+          <w:lang w:val="en-US"/>
+        </w:rPr>
+        <w:t>phần</w:t>
+      </w:r>
+      <w:proofErr w:type="spellEnd"/>
+      <w:r>
+        <w:rPr>
+          <w:sz w:val="48"/>
+          <w:lang w:val="en-US"/>
+        </w:rPr>
+        <w:t xml:space="preserve"> </w:t>
+      </w:r>
+      <w:proofErr w:type="spellStart"/>
+      <w:r>
+        <w:rPr>
+          <w:sz w:val="48"/>
+          <w:lang w:val="en-US"/>
+        </w:rPr>
+        <w:t>chính</w:t>
+      </w:r>
+      <w:proofErr w:type="spellEnd"/>
+      <w:r>
+        <w:rPr>
+          <w:sz w:val="48"/>
+          <w:lang w:val="en-US"/>
+        </w:rPr>
+        <w:t xml:space="preserve"> </w:t>
+      </w:r>
+      <w:proofErr w:type="spellStart"/>
+      <w:r>
+        <w:rPr>
+          <w:sz w:val="48"/>
+          <w:lang w:val="en-US"/>
+        </w:rPr>
+        <w:t>của</w:t>
+      </w:r>
+      <w:proofErr w:type="spellEnd"/>
+      <w:r>
+        <w:rPr>
+          <w:sz w:val="48"/>
+          <w:lang w:val="en-US"/>
+        </w:rPr>
+        <w:t xml:space="preserve"> </w:t>
+      </w:r>
+      <w:proofErr w:type="spellStart"/>
+      <w:r>
+        <w:rPr>
+          <w:sz w:val="48"/>
+          <w:lang w:val="en-US"/>
+        </w:rPr>
+        <w:t>ứng</w:t>
+      </w:r>
+      <w:proofErr w:type="spellEnd"/>
+      <w:r>
+        <w:rPr>
+          <w:sz w:val="48"/>
+          <w:lang w:val="en-US"/>
+        </w:rPr>
+        <w:t xml:space="preserve"> </w:t>
+      </w:r>
+      <w:proofErr w:type="spellStart"/>
+      <w:r>
+        <w:rPr>
+          <w:sz w:val="48"/>
+          <w:lang w:val="en-US"/>
+        </w:rPr>
+        <w:t>dụng</w:t>
+      </w:r>
+      <w:proofErr w:type="spellEnd"/>
+      <w:r>
+        <w:rPr>
+          <w:sz w:val="48"/>
+          <w:lang w:val="en-US"/>
+        </w:rPr>
+        <w:t>:</w:t>
+      </w:r>
+    </w:p>
+    <w:p>
+      <w:pPr>
+        <w:pStyle w:val="ListParagraph"/>
+        <w:numPr>
+          <w:ilvl w:val="0"/>
+          <w:numId w:val="7"/>
+        </w:numPr>
+        <w:rPr>
+          <w:b/>
+          <w:sz w:val="48"/>
+          <w:lang w:val="en-US"/>
+        </w:rPr>
+      </w:pPr>
+      <w:r>
+        <w:rPr>
+          <w:b/>
+          <w:sz w:val="48"/>
+          <w:lang w:val="en-US"/>
+        </w:rPr>
+        <w:t xml:space="preserve">Project </w:t>
+      </w:r>
+      <w:proofErr w:type="spellStart"/>
+      <w:r>
+        <w:rPr>
+          <w:b/>
+          <w:sz w:val="48"/>
+          <w:lang w:val="en-US"/>
+        </w:rPr>
+        <w:t>chính</w:t>
+      </w:r>
+      <w:proofErr w:type="spellEnd"/>
+      <w:r>
+        <w:rPr>
+          <w:b/>
+          <w:sz w:val="48"/>
+          <w:lang w:val="en-US"/>
+        </w:rPr>
+        <w:t>: .NET Core</w:t>
+      </w:r>
+    </w:p>
+    <w:p>
+      <w:pPr>
+        <w:pStyle w:val="ListParagraph"/>
         <w:rPr>
           <w:b/>
           <w:sz w:val="48"/>
@@ -5529,10 +5844,10 @@
           <w:lang w:val="en-US"/>
         </w:rPr>
         <w:drawing>
-          <wp:inline distT="0" distB="0" distL="0" distR="0" wp14:anchorId="069BD8BD" wp14:editId="4CAE481B">
-            <wp:extent cx="2990340" cy="7600447"/>
-            <wp:effectExtent l="0" t="0" r="635" b="635"/>
-            <wp:docPr id="30" name="Picture 30"/>
+          <wp:inline distT="0" distB="0" distL="0" distR="0" wp14:anchorId="6B98F05E" wp14:editId="654A2E86">
+            <wp:extent cx="2828571" cy="3200000"/>
+            <wp:effectExtent l="0" t="0" r="0" b="635"/>
+            <wp:docPr id="18" name="Picture 18"/>
             <wp:cNvGraphicFramePr>
               <a:graphicFrameLocks xmlns:a="http://schemas.openxmlformats.org/drawingml/2006/main" noChangeAspect="1"/>
             </wp:cNvGraphicFramePr>
@@ -5552,6 +5867,3040 @@
                   <pic:spPr>
                     <a:xfrm>
                       <a:off x="0" y="0"/>
+                      <a:ext cx="2828571" cy="3200000"/>
+                    </a:xfrm>
+                    <a:prstGeom prst="rect">
+                      <a:avLst/>
+                    </a:prstGeom>
+                  </pic:spPr>
+                </pic:pic>
+              </a:graphicData>
+            </a:graphic>
+          </wp:inline>
+        </w:drawing>
+      </w:r>
+    </w:p>
+    <w:p>
+      <w:pPr>
+        <w:pStyle w:val="ListParagraph"/>
+        <w:rPr>
+          <w:sz w:val="36"/>
+          <w:lang w:val="en-US"/>
+        </w:rPr>
+      </w:pPr>
+      <w:proofErr w:type="spellStart"/>
+      <w:r>
+        <w:rPr>
+          <w:sz w:val="36"/>
+          <w:lang w:val="en-US"/>
+        </w:rPr>
+        <w:t>Chứa</w:t>
+      </w:r>
+      <w:proofErr w:type="spellEnd"/>
+      <w:r>
+        <w:rPr>
+          <w:sz w:val="36"/>
+          <w:lang w:val="en-US"/>
+        </w:rPr>
+        <w:t xml:space="preserve"> </w:t>
+      </w:r>
+      <w:proofErr w:type="spellStart"/>
+      <w:r>
+        <w:rPr>
+          <w:sz w:val="36"/>
+          <w:lang w:val="en-US"/>
+        </w:rPr>
+        <w:t>các</w:t>
+      </w:r>
+      <w:proofErr w:type="spellEnd"/>
+      <w:r>
+        <w:rPr>
+          <w:sz w:val="36"/>
+          <w:lang w:val="en-US"/>
+        </w:rPr>
+        <w:t xml:space="preserve"> controller </w:t>
+      </w:r>
+      <w:proofErr w:type="spellStart"/>
+      <w:r>
+        <w:rPr>
+          <w:sz w:val="36"/>
+          <w:lang w:val="en-US"/>
+        </w:rPr>
+        <w:t>api</w:t>
+      </w:r>
+      <w:proofErr w:type="spellEnd"/>
+      <w:r>
+        <w:rPr>
+          <w:sz w:val="36"/>
+          <w:lang w:val="en-US"/>
+        </w:rPr>
+        <w:t xml:space="preserve"> </w:t>
+      </w:r>
+      <w:proofErr w:type="spellStart"/>
+      <w:r>
+        <w:rPr>
+          <w:sz w:val="36"/>
+          <w:lang w:val="en-US"/>
+        </w:rPr>
+        <w:t>chính</w:t>
+      </w:r>
+      <w:proofErr w:type="spellEnd"/>
+      <w:r>
+        <w:rPr>
+          <w:sz w:val="36"/>
+          <w:lang w:val="en-US"/>
+        </w:rPr>
+        <w:t xml:space="preserve"> và </w:t>
+      </w:r>
+      <w:proofErr w:type="spellStart"/>
+      <w:r>
+        <w:rPr>
+          <w:sz w:val="36"/>
+          <w:lang w:val="en-US"/>
+        </w:rPr>
+        <w:t>các</w:t>
+      </w:r>
+      <w:proofErr w:type="spellEnd"/>
+      <w:r>
+        <w:rPr>
+          <w:sz w:val="36"/>
+          <w:lang w:val="en-US"/>
+        </w:rPr>
+        <w:t xml:space="preserve"> class </w:t>
+      </w:r>
+      <w:proofErr w:type="spellStart"/>
+      <w:r>
+        <w:rPr>
+          <w:sz w:val="36"/>
+          <w:lang w:val="en-US"/>
+        </w:rPr>
+        <w:t>config</w:t>
+      </w:r>
+      <w:proofErr w:type="spellEnd"/>
+      <w:r>
+        <w:rPr>
+          <w:sz w:val="36"/>
+          <w:lang w:val="en-US"/>
+        </w:rPr>
+        <w:t xml:space="preserve"> </w:t>
+      </w:r>
+      <w:proofErr w:type="spellStart"/>
+      <w:r>
+        <w:rPr>
+          <w:sz w:val="36"/>
+          <w:lang w:val="en-US"/>
+        </w:rPr>
+        <w:t>đường</w:t>
+      </w:r>
+      <w:proofErr w:type="spellEnd"/>
+      <w:r>
+        <w:rPr>
+          <w:sz w:val="36"/>
+          <w:lang w:val="en-US"/>
+        </w:rPr>
+        <w:t xml:space="preserve"> </w:t>
+      </w:r>
+      <w:proofErr w:type="spellStart"/>
+      <w:r>
+        <w:rPr>
+          <w:sz w:val="36"/>
+          <w:lang w:val="en-US"/>
+        </w:rPr>
+        <w:t>dẫn</w:t>
+      </w:r>
+      <w:proofErr w:type="spellEnd"/>
+      <w:r>
+        <w:rPr>
+          <w:sz w:val="36"/>
+          <w:lang w:val="en-US"/>
+        </w:rPr>
+        <w:t xml:space="preserve">, </w:t>
+      </w:r>
+      <w:proofErr w:type="spellStart"/>
+      <w:r>
+        <w:rPr>
+          <w:sz w:val="36"/>
+          <w:lang w:val="en-US"/>
+        </w:rPr>
+        <w:t>v.v</w:t>
+      </w:r>
+      <w:proofErr w:type="spellEnd"/>
+    </w:p>
+    <w:p>
+      <w:pPr>
+        <w:ind w:left="1440" w:firstLine="720"/>
+        <w:rPr>
+          <w:sz w:val="48"/>
+          <w:lang w:val="en-US"/>
+        </w:rPr>
+      </w:pPr>
+    </w:p>
+    <w:p>
+      <w:pPr>
+        <w:ind w:left="1440" w:firstLine="720"/>
+        <w:rPr>
+          <w:sz w:val="48"/>
+          <w:lang w:val="en-US"/>
+        </w:rPr>
+      </w:pPr>
+    </w:p>
+    <w:p>
+      <w:pPr>
+        <w:ind w:left="1440" w:firstLine="720"/>
+        <w:rPr>
+          <w:sz w:val="48"/>
+          <w:lang w:val="en-US"/>
+        </w:rPr>
+      </w:pPr>
+    </w:p>
+    <w:p>
+      <w:pPr>
+        <w:ind w:left="1440" w:firstLine="720"/>
+        <w:rPr>
+          <w:sz w:val="48"/>
+          <w:lang w:val="en-US"/>
+        </w:rPr>
+      </w:pPr>
+    </w:p>
+    <w:p>
+      <w:pPr>
+        <w:ind w:left="1440" w:firstLine="720"/>
+        <w:rPr>
+          <w:sz w:val="48"/>
+          <w:lang w:val="en-US"/>
+        </w:rPr>
+      </w:pPr>
+    </w:p>
+    <w:p>
+      <w:pPr>
+        <w:ind w:left="1440" w:firstLine="720"/>
+        <w:rPr>
+          <w:sz w:val="48"/>
+          <w:lang w:val="en-US"/>
+        </w:rPr>
+      </w:pPr>
+    </w:p>
+    <w:p>
+      <w:pPr>
+        <w:pStyle w:val="ListParagraph"/>
+        <w:numPr>
+          <w:ilvl w:val="0"/>
+          <w:numId w:val="7"/>
+        </w:numPr>
+        <w:rPr>
+          <w:b/>
+          <w:sz w:val="48"/>
+          <w:lang w:val="en-US"/>
+        </w:rPr>
+      </w:pPr>
+      <w:r>
+        <w:rPr>
+          <w:b/>
+          <w:sz w:val="48"/>
+          <w:lang w:val="en-US"/>
+        </w:rPr>
+        <w:t xml:space="preserve">Project </w:t>
+      </w:r>
+      <w:proofErr w:type="spellStart"/>
+      <w:r>
+        <w:rPr>
+          <w:b/>
+          <w:sz w:val="48"/>
+          <w:lang w:val="en-US"/>
+        </w:rPr>
+        <w:t>kiểu</w:t>
+      </w:r>
+      <w:proofErr w:type="spellEnd"/>
+      <w:r>
+        <w:rPr>
+          <w:b/>
+          <w:sz w:val="48"/>
+          <w:lang w:val="en-US"/>
+        </w:rPr>
+        <w:t xml:space="preserve"> library:</w:t>
+      </w:r>
+    </w:p>
+    <w:p>
+      <w:pPr>
+        <w:pStyle w:val="ListParagraph"/>
+        <w:rPr>
+          <w:b/>
+          <w:sz w:val="48"/>
+          <w:lang w:val="en-US"/>
+        </w:rPr>
+      </w:pPr>
+      <w:r>
+        <w:rPr>
+          <w:noProof/>
+          <w:lang w:val="en-US"/>
+        </w:rPr>
+        <w:drawing>
+          <wp:inline distT="0" distB="0" distL="0" distR="0" wp14:anchorId="518B0154" wp14:editId="5CBEE2C8">
+            <wp:extent cx="2904762" cy="4152381"/>
+            <wp:effectExtent l="0" t="0" r="0" b="635"/>
+            <wp:docPr id="11" name="Picture 11"/>
+            <wp:cNvGraphicFramePr>
+              <a:graphicFrameLocks xmlns:a="http://schemas.openxmlformats.org/drawingml/2006/main" noChangeAspect="1"/>
+            </wp:cNvGraphicFramePr>
+            <a:graphic xmlns:a="http://schemas.openxmlformats.org/drawingml/2006/main">
+              <a:graphicData uri="http://schemas.openxmlformats.org/drawingml/2006/picture">
+                <pic:pic xmlns:pic="http://schemas.openxmlformats.org/drawingml/2006/picture">
+                  <pic:nvPicPr>
+                    <pic:cNvPr id="1" name=""/>
+                    <pic:cNvPicPr/>
+                  </pic:nvPicPr>
+                  <pic:blipFill>
+                    <a:blip r:embed="rId27"/>
+                    <a:stretch>
+                      <a:fillRect/>
+                    </a:stretch>
+                  </pic:blipFill>
+                  <pic:spPr>
+                    <a:xfrm>
+                      <a:off x="0" y="0"/>
+                      <a:ext cx="2904762" cy="4152381"/>
+                    </a:xfrm>
+                    <a:prstGeom prst="rect">
+                      <a:avLst/>
+                    </a:prstGeom>
+                  </pic:spPr>
+                </pic:pic>
+              </a:graphicData>
+            </a:graphic>
+          </wp:inline>
+        </w:drawing>
+      </w:r>
+    </w:p>
+    <w:p>
+      <w:pPr>
+        <w:pStyle w:val="ListParagraph"/>
+        <w:rPr>
+          <w:b/>
+          <w:sz w:val="48"/>
+          <w:lang w:val="en-US"/>
+        </w:rPr>
+      </w:pPr>
+      <w:r>
+        <w:rPr>
+          <w:b/>
+          <w:sz w:val="48"/>
+          <w:lang w:val="en-US"/>
+        </w:rPr>
+        <w:t>Core:</w:t>
+      </w:r>
+    </w:p>
+    <w:p>
+      <w:pPr>
+        <w:pStyle w:val="ListParagraph"/>
+        <w:rPr>
+          <w:sz w:val="36"/>
+          <w:lang w:val="en-US"/>
+        </w:rPr>
+      </w:pPr>
+      <w:proofErr w:type="spellStart"/>
+      <w:r>
+        <w:rPr>
+          <w:sz w:val="36"/>
+          <w:lang w:val="en-US"/>
+        </w:rPr>
+        <w:t>Là</w:t>
+      </w:r>
+      <w:proofErr w:type="spellEnd"/>
+      <w:r>
+        <w:rPr>
+          <w:sz w:val="36"/>
+          <w:lang w:val="en-US"/>
+        </w:rPr>
+        <w:t xml:space="preserve"> project </w:t>
+      </w:r>
+      <w:proofErr w:type="spellStart"/>
+      <w:r>
+        <w:rPr>
+          <w:sz w:val="36"/>
+          <w:lang w:val="en-US"/>
+        </w:rPr>
+        <w:t>chứa</w:t>
+      </w:r>
+      <w:proofErr w:type="spellEnd"/>
+      <w:r>
+        <w:rPr>
+          <w:sz w:val="36"/>
+          <w:lang w:val="en-US"/>
+        </w:rPr>
+        <w:t xml:space="preserve"> </w:t>
+      </w:r>
+      <w:proofErr w:type="spellStart"/>
+      <w:r>
+        <w:rPr>
+          <w:sz w:val="36"/>
+          <w:lang w:val="en-US"/>
+        </w:rPr>
+        <w:t>các</w:t>
+      </w:r>
+      <w:proofErr w:type="spellEnd"/>
+      <w:r>
+        <w:rPr>
+          <w:sz w:val="36"/>
+          <w:lang w:val="en-US"/>
+        </w:rPr>
+        <w:t xml:space="preserve"> </w:t>
+      </w:r>
+      <w:proofErr w:type="spellStart"/>
+      <w:r>
+        <w:rPr>
+          <w:sz w:val="36"/>
+          <w:lang w:val="en-US"/>
+        </w:rPr>
+        <w:t>thư</w:t>
+      </w:r>
+      <w:proofErr w:type="spellEnd"/>
+      <w:r>
+        <w:rPr>
+          <w:sz w:val="36"/>
+          <w:lang w:val="en-US"/>
+        </w:rPr>
+        <w:t xml:space="preserve"> </w:t>
+      </w:r>
+      <w:proofErr w:type="spellStart"/>
+      <w:r>
+        <w:rPr>
+          <w:sz w:val="36"/>
+          <w:lang w:val="en-US"/>
+        </w:rPr>
+        <w:t>mục</w:t>
+      </w:r>
+      <w:proofErr w:type="spellEnd"/>
+      <w:r>
+        <w:rPr>
+          <w:sz w:val="36"/>
+          <w:lang w:val="en-US"/>
+        </w:rPr>
+        <w:t xml:space="preserve"> để </w:t>
+      </w:r>
+      <w:proofErr w:type="spellStart"/>
+      <w:r>
+        <w:rPr>
+          <w:sz w:val="36"/>
+          <w:lang w:val="en-US"/>
+        </w:rPr>
+        <w:t>xử</w:t>
+      </w:r>
+      <w:proofErr w:type="spellEnd"/>
+      <w:r>
+        <w:rPr>
+          <w:sz w:val="36"/>
+          <w:lang w:val="en-US"/>
+        </w:rPr>
+        <w:t xml:space="preserve"> lý </w:t>
+      </w:r>
+      <w:proofErr w:type="spellStart"/>
+      <w:r>
+        <w:rPr>
+          <w:sz w:val="36"/>
+          <w:lang w:val="en-US"/>
+        </w:rPr>
+        <w:t>chung</w:t>
+      </w:r>
+      <w:proofErr w:type="spellEnd"/>
+      <w:r>
+        <w:rPr>
+          <w:sz w:val="36"/>
+          <w:lang w:val="en-US"/>
+        </w:rPr>
+        <w:t xml:space="preserve"> và </w:t>
+      </w:r>
+      <w:proofErr w:type="spellStart"/>
+      <w:r>
+        <w:rPr>
+          <w:sz w:val="36"/>
+          <w:lang w:val="en-US"/>
+        </w:rPr>
+        <w:t>tạo</w:t>
+      </w:r>
+      <w:proofErr w:type="spellEnd"/>
+      <w:r>
+        <w:rPr>
+          <w:sz w:val="36"/>
+          <w:lang w:val="en-US"/>
+        </w:rPr>
+        <w:t xml:space="preserve"> </w:t>
+      </w:r>
+      <w:proofErr w:type="spellStart"/>
+      <w:r>
+        <w:rPr>
+          <w:sz w:val="36"/>
+          <w:lang w:val="en-US"/>
+        </w:rPr>
+        <w:t>đối</w:t>
+      </w:r>
+      <w:proofErr w:type="spellEnd"/>
+      <w:r>
+        <w:rPr>
+          <w:sz w:val="36"/>
+          <w:lang w:val="en-US"/>
+        </w:rPr>
+        <w:t xml:space="preserve"> </w:t>
+      </w:r>
+      <w:proofErr w:type="spellStart"/>
+      <w:r>
+        <w:rPr>
+          <w:sz w:val="36"/>
+          <w:lang w:val="en-US"/>
+        </w:rPr>
+        <w:t>tượng</w:t>
+      </w:r>
+      <w:proofErr w:type="spellEnd"/>
+      <w:r>
+        <w:rPr>
+          <w:sz w:val="36"/>
+          <w:lang w:val="en-US"/>
+        </w:rPr>
+        <w:t xml:space="preserve"> </w:t>
+      </w:r>
+      <w:proofErr w:type="spellStart"/>
+      <w:r>
+        <w:rPr>
+          <w:sz w:val="36"/>
+          <w:lang w:val="en-US"/>
+        </w:rPr>
+        <w:t>như</w:t>
+      </w:r>
+      <w:proofErr w:type="spellEnd"/>
+      <w:r>
+        <w:rPr>
+          <w:sz w:val="36"/>
+          <w:lang w:val="en-US"/>
+        </w:rPr>
+        <w:t xml:space="preserve">: </w:t>
+      </w:r>
+    </w:p>
+    <w:p>
+      <w:pPr>
+        <w:pStyle w:val="ListParagraph"/>
+        <w:rPr>
+          <w:sz w:val="36"/>
+          <w:lang w:val="en-US"/>
+        </w:rPr>
+      </w:pPr>
+      <w:r>
+        <w:rPr>
+          <w:b/>
+          <w:sz w:val="36"/>
+          <w:lang w:val="en-US"/>
+        </w:rPr>
+        <w:t>+ Entities:</w:t>
+      </w:r>
+      <w:r>
+        <w:rPr>
+          <w:sz w:val="36"/>
+          <w:lang w:val="en-US"/>
+        </w:rPr>
+        <w:t xml:space="preserve"> </w:t>
+      </w:r>
+      <w:proofErr w:type="spellStart"/>
+      <w:r>
+        <w:rPr>
+          <w:sz w:val="36"/>
+          <w:lang w:val="en-US"/>
+        </w:rPr>
+        <w:t>Khởi</w:t>
+      </w:r>
+      <w:proofErr w:type="spellEnd"/>
+      <w:r>
+        <w:rPr>
+          <w:sz w:val="36"/>
+          <w:lang w:val="en-US"/>
+        </w:rPr>
+        <w:t xml:space="preserve"> </w:t>
+      </w:r>
+      <w:proofErr w:type="spellStart"/>
+      <w:r>
+        <w:rPr>
+          <w:sz w:val="36"/>
+          <w:lang w:val="en-US"/>
+        </w:rPr>
+        <w:t>tạo</w:t>
+      </w:r>
+      <w:proofErr w:type="spellEnd"/>
+      <w:r>
+        <w:rPr>
+          <w:sz w:val="36"/>
+          <w:lang w:val="en-US"/>
+        </w:rPr>
+        <w:t xml:space="preserve"> </w:t>
+      </w:r>
+      <w:proofErr w:type="spellStart"/>
+      <w:r>
+        <w:rPr>
+          <w:sz w:val="36"/>
+          <w:lang w:val="en-US"/>
+        </w:rPr>
+        <w:t>các</w:t>
+      </w:r>
+      <w:proofErr w:type="spellEnd"/>
+      <w:r>
+        <w:rPr>
+          <w:sz w:val="36"/>
+          <w:lang w:val="en-US"/>
+        </w:rPr>
+        <w:t xml:space="preserve"> </w:t>
+      </w:r>
+      <w:proofErr w:type="spellStart"/>
+      <w:r>
+        <w:rPr>
+          <w:sz w:val="36"/>
+          <w:lang w:val="en-US"/>
+        </w:rPr>
+        <w:t>đối</w:t>
+      </w:r>
+      <w:proofErr w:type="spellEnd"/>
+      <w:r>
+        <w:rPr>
+          <w:sz w:val="36"/>
+          <w:lang w:val="en-US"/>
+        </w:rPr>
+        <w:t xml:space="preserve"> </w:t>
+      </w:r>
+      <w:proofErr w:type="spellStart"/>
+      <w:r>
+        <w:rPr>
+          <w:sz w:val="36"/>
+          <w:lang w:val="en-US"/>
+        </w:rPr>
+        <w:t>tượng</w:t>
+      </w:r>
+      <w:proofErr w:type="spellEnd"/>
+      <w:r>
+        <w:rPr>
+          <w:sz w:val="36"/>
+          <w:lang w:val="en-US"/>
+        </w:rPr>
+        <w:t xml:space="preserve"> </w:t>
+      </w:r>
+      <w:proofErr w:type="spellStart"/>
+      <w:r>
+        <w:rPr>
+          <w:sz w:val="36"/>
+          <w:lang w:val="en-US"/>
+        </w:rPr>
+        <w:t>với</w:t>
+      </w:r>
+      <w:proofErr w:type="spellEnd"/>
+      <w:r>
+        <w:rPr>
+          <w:sz w:val="36"/>
+          <w:lang w:val="en-US"/>
+        </w:rPr>
+        <w:t xml:space="preserve"> </w:t>
+      </w:r>
+      <w:proofErr w:type="spellStart"/>
+      <w:r>
+        <w:rPr>
+          <w:sz w:val="36"/>
+          <w:lang w:val="en-US"/>
+        </w:rPr>
+        <w:t>các</w:t>
+      </w:r>
+      <w:proofErr w:type="spellEnd"/>
+      <w:r>
+        <w:rPr>
+          <w:sz w:val="36"/>
+          <w:lang w:val="en-US"/>
+        </w:rPr>
+        <w:t xml:space="preserve"> </w:t>
+      </w:r>
+      <w:proofErr w:type="spellStart"/>
+      <w:r>
+        <w:rPr>
+          <w:sz w:val="36"/>
+          <w:lang w:val="en-US"/>
+        </w:rPr>
+        <w:t>thuộc</w:t>
+      </w:r>
+      <w:proofErr w:type="spellEnd"/>
+      <w:r>
+        <w:rPr>
+          <w:sz w:val="36"/>
+          <w:lang w:val="en-US"/>
+        </w:rPr>
+        <w:t xml:space="preserve"> </w:t>
+      </w:r>
+      <w:proofErr w:type="spellStart"/>
+      <w:r>
+        <w:rPr>
+          <w:sz w:val="36"/>
+          <w:lang w:val="en-US"/>
+        </w:rPr>
+        <w:t>tính</w:t>
+      </w:r>
+      <w:proofErr w:type="spellEnd"/>
+      <w:r>
+        <w:rPr>
+          <w:sz w:val="36"/>
+          <w:lang w:val="en-US"/>
+        </w:rPr>
+        <w:t xml:space="preserve"> </w:t>
+      </w:r>
+      <w:proofErr w:type="spellStart"/>
+      <w:r>
+        <w:rPr>
+          <w:sz w:val="36"/>
+          <w:lang w:val="en-US"/>
+        </w:rPr>
+        <w:t>cần</w:t>
+      </w:r>
+      <w:proofErr w:type="spellEnd"/>
+      <w:r>
+        <w:rPr>
+          <w:sz w:val="36"/>
+          <w:lang w:val="en-US"/>
+        </w:rPr>
+        <w:t xml:space="preserve"> </w:t>
+      </w:r>
+      <w:proofErr w:type="spellStart"/>
+      <w:r>
+        <w:rPr>
+          <w:sz w:val="36"/>
+          <w:lang w:val="en-US"/>
+        </w:rPr>
+        <w:t>thiết</w:t>
+      </w:r>
+      <w:proofErr w:type="spellEnd"/>
+      <w:r>
+        <w:rPr>
+          <w:sz w:val="36"/>
+          <w:lang w:val="en-US"/>
+        </w:rPr>
+        <w:t xml:space="preserve"> (</w:t>
+      </w:r>
+      <w:proofErr w:type="spellStart"/>
+      <w:r>
+        <w:rPr>
+          <w:sz w:val="36"/>
+          <w:lang w:val="en-US"/>
+        </w:rPr>
+        <w:t>tương</w:t>
+      </w:r>
+      <w:proofErr w:type="spellEnd"/>
+      <w:r>
+        <w:rPr>
+          <w:sz w:val="36"/>
+          <w:lang w:val="en-US"/>
+        </w:rPr>
+        <w:t xml:space="preserve"> </w:t>
+      </w:r>
+      <w:proofErr w:type="spellStart"/>
+      <w:r>
+        <w:rPr>
+          <w:sz w:val="36"/>
+          <w:lang w:val="en-US"/>
+        </w:rPr>
+        <w:t>tự</w:t>
+      </w:r>
+      <w:proofErr w:type="spellEnd"/>
+      <w:r>
+        <w:rPr>
+          <w:sz w:val="36"/>
+          <w:lang w:val="en-US"/>
+        </w:rPr>
+        <w:t xml:space="preserve"> file model </w:t>
+      </w:r>
+      <w:proofErr w:type="spellStart"/>
+      <w:r>
+        <w:rPr>
+          <w:sz w:val="36"/>
+          <w:lang w:val="en-US"/>
+        </w:rPr>
+        <w:t>trong</w:t>
+      </w:r>
+      <w:proofErr w:type="spellEnd"/>
+      <w:r>
+        <w:rPr>
+          <w:sz w:val="36"/>
+          <w:lang w:val="en-US"/>
+        </w:rPr>
+        <w:t xml:space="preserve"> project </w:t>
+      </w:r>
+      <w:proofErr w:type="spellStart"/>
+      <w:r>
+        <w:rPr>
+          <w:sz w:val="36"/>
+          <w:lang w:val="en-US"/>
+        </w:rPr>
+        <w:t>thông</w:t>
+      </w:r>
+      <w:proofErr w:type="spellEnd"/>
+      <w:r>
+        <w:rPr>
+          <w:sz w:val="36"/>
+          <w:lang w:val="en-US"/>
+        </w:rPr>
+        <w:t xml:space="preserve"> </w:t>
+      </w:r>
+      <w:proofErr w:type="spellStart"/>
+      <w:r>
+        <w:rPr>
+          <w:sz w:val="36"/>
+          <w:lang w:val="en-US"/>
+        </w:rPr>
+        <w:t>thường</w:t>
+      </w:r>
+      <w:proofErr w:type="spellEnd"/>
+      <w:r>
+        <w:rPr>
+          <w:sz w:val="36"/>
+          <w:lang w:val="en-US"/>
+        </w:rPr>
+        <w:t>)</w:t>
+      </w:r>
+      <w:r>
+        <w:rPr>
+          <w:sz w:val="36"/>
+          <w:lang w:val="en-US"/>
+        </w:rPr>
+        <w:t xml:space="preserve">. </w:t>
+      </w:r>
+      <w:proofErr w:type="spellStart"/>
+      <w:r>
+        <w:rPr>
+          <w:sz w:val="36"/>
+          <w:lang w:val="en-US"/>
+        </w:rPr>
+        <w:t>Đặc</w:t>
+      </w:r>
+      <w:proofErr w:type="spellEnd"/>
+      <w:r>
+        <w:rPr>
+          <w:sz w:val="36"/>
+          <w:lang w:val="en-US"/>
+        </w:rPr>
+        <w:t xml:space="preserve"> </w:t>
+      </w:r>
+      <w:proofErr w:type="spellStart"/>
+      <w:r>
+        <w:rPr>
+          <w:sz w:val="36"/>
+          <w:lang w:val="en-US"/>
+        </w:rPr>
+        <w:t>biệt</w:t>
+      </w:r>
+      <w:proofErr w:type="spellEnd"/>
+      <w:r>
+        <w:rPr>
+          <w:sz w:val="36"/>
+          <w:lang w:val="en-US"/>
+        </w:rPr>
+        <w:t xml:space="preserve"> </w:t>
+      </w:r>
+      <w:proofErr w:type="spellStart"/>
+      <w:r>
+        <w:rPr>
+          <w:sz w:val="36"/>
+          <w:lang w:val="en-US"/>
+        </w:rPr>
+        <w:t>là</w:t>
+      </w:r>
+      <w:proofErr w:type="spellEnd"/>
+      <w:r>
+        <w:rPr>
+          <w:sz w:val="36"/>
+          <w:lang w:val="en-US"/>
+        </w:rPr>
+        <w:t xml:space="preserve"> </w:t>
+      </w:r>
+      <w:proofErr w:type="spellStart"/>
+      <w:r>
+        <w:rPr>
+          <w:sz w:val="36"/>
+          <w:lang w:val="en-US"/>
+        </w:rPr>
+        <w:t>có</w:t>
+      </w:r>
+      <w:proofErr w:type="spellEnd"/>
+      <w:r>
+        <w:rPr>
+          <w:sz w:val="36"/>
+          <w:lang w:val="en-US"/>
+        </w:rPr>
+        <w:t xml:space="preserve"> </w:t>
+      </w:r>
+      <w:proofErr w:type="spellStart"/>
+      <w:r>
+        <w:rPr>
+          <w:sz w:val="36"/>
+          <w:lang w:val="en-US"/>
+        </w:rPr>
+        <w:t>lớp</w:t>
+      </w:r>
+      <w:proofErr w:type="spellEnd"/>
+      <w:r>
+        <w:rPr>
+          <w:sz w:val="36"/>
+          <w:lang w:val="en-US"/>
+        </w:rPr>
+        <w:t xml:space="preserve"> </w:t>
+      </w:r>
+      <w:proofErr w:type="spellStart"/>
+      <w:r>
+        <w:rPr>
+          <w:sz w:val="36"/>
+          <w:lang w:val="en-US"/>
+        </w:rPr>
+        <w:t>ServiceResult</w:t>
+      </w:r>
+      <w:proofErr w:type="spellEnd"/>
+      <w:r>
+        <w:rPr>
+          <w:sz w:val="36"/>
+          <w:lang w:val="en-US"/>
+        </w:rPr>
+        <w:t xml:space="preserve"> để </w:t>
+      </w:r>
+      <w:proofErr w:type="spellStart"/>
+      <w:r>
+        <w:rPr>
+          <w:sz w:val="36"/>
+          <w:lang w:val="en-US"/>
+        </w:rPr>
+        <w:t>tạo</w:t>
+      </w:r>
+      <w:proofErr w:type="spellEnd"/>
+      <w:r>
+        <w:rPr>
+          <w:sz w:val="36"/>
+          <w:lang w:val="en-US"/>
+        </w:rPr>
+        <w:t xml:space="preserve"> </w:t>
+      </w:r>
+      <w:proofErr w:type="spellStart"/>
+      <w:r>
+        <w:rPr>
+          <w:sz w:val="36"/>
+          <w:lang w:val="en-US"/>
+        </w:rPr>
+        <w:t>ra</w:t>
+      </w:r>
+      <w:proofErr w:type="spellEnd"/>
+      <w:r>
+        <w:rPr>
+          <w:sz w:val="36"/>
+          <w:lang w:val="en-US"/>
+        </w:rPr>
+        <w:t xml:space="preserve"> </w:t>
+      </w:r>
+      <w:proofErr w:type="spellStart"/>
+      <w:r>
+        <w:rPr>
+          <w:sz w:val="36"/>
+          <w:lang w:val="en-US"/>
+        </w:rPr>
+        <w:t>một</w:t>
+      </w:r>
+      <w:proofErr w:type="spellEnd"/>
+      <w:r>
+        <w:rPr>
+          <w:sz w:val="36"/>
+          <w:lang w:val="en-US"/>
+        </w:rPr>
+        <w:t xml:space="preserve"> </w:t>
+      </w:r>
+      <w:proofErr w:type="spellStart"/>
+      <w:r>
+        <w:rPr>
+          <w:sz w:val="36"/>
+          <w:lang w:val="en-US"/>
+        </w:rPr>
+        <w:t>kết</w:t>
+      </w:r>
+      <w:proofErr w:type="spellEnd"/>
+      <w:r>
+        <w:rPr>
+          <w:sz w:val="36"/>
+          <w:lang w:val="en-US"/>
+        </w:rPr>
+        <w:t xml:space="preserve"> </w:t>
+      </w:r>
+      <w:proofErr w:type="spellStart"/>
+      <w:r>
+        <w:rPr>
+          <w:sz w:val="36"/>
+          <w:lang w:val="en-US"/>
+        </w:rPr>
+        <w:t>quả</w:t>
+      </w:r>
+      <w:proofErr w:type="spellEnd"/>
+      <w:r>
+        <w:rPr>
+          <w:sz w:val="36"/>
+          <w:lang w:val="en-US"/>
+        </w:rPr>
+        <w:t xml:space="preserve"> </w:t>
+      </w:r>
+      <w:proofErr w:type="spellStart"/>
+      <w:r>
+        <w:rPr>
+          <w:sz w:val="36"/>
+          <w:lang w:val="en-US"/>
+        </w:rPr>
+        <w:t>trả</w:t>
+      </w:r>
+      <w:proofErr w:type="spellEnd"/>
+      <w:r>
+        <w:rPr>
+          <w:sz w:val="36"/>
+          <w:lang w:val="en-US"/>
+        </w:rPr>
+        <w:t xml:space="preserve"> </w:t>
+      </w:r>
+      <w:proofErr w:type="spellStart"/>
+      <w:r>
+        <w:rPr>
+          <w:sz w:val="36"/>
+          <w:lang w:val="en-US"/>
+        </w:rPr>
+        <w:t>về</w:t>
+      </w:r>
+      <w:proofErr w:type="spellEnd"/>
+      <w:r>
+        <w:rPr>
+          <w:sz w:val="36"/>
+          <w:lang w:val="en-US"/>
+        </w:rPr>
+        <w:t xml:space="preserve"> </w:t>
+      </w:r>
+      <w:proofErr w:type="spellStart"/>
+      <w:r>
+        <w:rPr>
+          <w:sz w:val="36"/>
+          <w:lang w:val="en-US"/>
+        </w:rPr>
+        <w:t>chuẩn</w:t>
+      </w:r>
+      <w:proofErr w:type="spellEnd"/>
+      <w:r>
+        <w:rPr>
+          <w:sz w:val="36"/>
+          <w:lang w:val="en-US"/>
+        </w:rPr>
+        <w:t xml:space="preserve"> </w:t>
+      </w:r>
+      <w:proofErr w:type="spellStart"/>
+      <w:r>
+        <w:rPr>
+          <w:sz w:val="36"/>
+          <w:lang w:val="en-US"/>
+        </w:rPr>
+        <w:t>cho</w:t>
+      </w:r>
+      <w:proofErr w:type="spellEnd"/>
+      <w:r>
+        <w:rPr>
+          <w:sz w:val="36"/>
+          <w:lang w:val="en-US"/>
+        </w:rPr>
+        <w:t xml:space="preserve"> </w:t>
+      </w:r>
+      <w:proofErr w:type="spellStart"/>
+      <w:r>
+        <w:rPr>
+          <w:sz w:val="36"/>
+          <w:lang w:val="en-US"/>
+        </w:rPr>
+        <w:t>một</w:t>
+      </w:r>
+      <w:proofErr w:type="spellEnd"/>
+      <w:r>
+        <w:rPr>
+          <w:sz w:val="36"/>
+          <w:lang w:val="en-US"/>
+        </w:rPr>
+        <w:t xml:space="preserve"> Service (</w:t>
+      </w:r>
+      <w:proofErr w:type="spellStart"/>
+      <w:r>
+        <w:rPr>
+          <w:sz w:val="36"/>
+          <w:lang w:val="en-US"/>
+        </w:rPr>
+        <w:t>giải</w:t>
+      </w:r>
+      <w:proofErr w:type="spellEnd"/>
+      <w:r>
+        <w:rPr>
+          <w:sz w:val="36"/>
+          <w:lang w:val="en-US"/>
+        </w:rPr>
+        <w:t xml:space="preserve"> </w:t>
+      </w:r>
+      <w:proofErr w:type="spellStart"/>
+      <w:r>
+        <w:rPr>
+          <w:sz w:val="36"/>
+          <w:lang w:val="en-US"/>
+        </w:rPr>
+        <w:t>thích</w:t>
+      </w:r>
+      <w:proofErr w:type="spellEnd"/>
+      <w:r>
+        <w:rPr>
+          <w:sz w:val="36"/>
+          <w:lang w:val="en-US"/>
+        </w:rPr>
+        <w:t xml:space="preserve"> </w:t>
+      </w:r>
+      <w:proofErr w:type="spellStart"/>
+      <w:r>
+        <w:rPr>
+          <w:sz w:val="36"/>
+          <w:lang w:val="en-US"/>
+        </w:rPr>
+        <w:t>bên</w:t>
+      </w:r>
+      <w:proofErr w:type="spellEnd"/>
+      <w:r>
+        <w:rPr>
+          <w:sz w:val="36"/>
+          <w:lang w:val="en-US"/>
+        </w:rPr>
+        <w:t xml:space="preserve"> </w:t>
+      </w:r>
+      <w:proofErr w:type="spellStart"/>
+      <w:r>
+        <w:rPr>
+          <w:sz w:val="36"/>
+          <w:lang w:val="en-US"/>
+        </w:rPr>
+        <w:t>dưới</w:t>
+      </w:r>
+      <w:proofErr w:type="spellEnd"/>
+      <w:r>
+        <w:rPr>
+          <w:sz w:val="36"/>
+          <w:lang w:val="en-US"/>
+        </w:rPr>
+        <w:t>)</w:t>
+      </w:r>
+    </w:p>
+    <w:p>
+      <w:pPr>
+        <w:pStyle w:val="ListParagraph"/>
+        <w:rPr>
+          <w:sz w:val="36"/>
+          <w:lang w:val="en-US"/>
+        </w:rPr>
+      </w:pPr>
+      <w:r>
+        <w:rPr>
+          <w:b/>
+          <w:sz w:val="36"/>
+          <w:lang w:val="en-US"/>
+        </w:rPr>
+        <w:t>+ Interface:</w:t>
+      </w:r>
+      <w:r>
+        <w:rPr>
+          <w:sz w:val="36"/>
+          <w:lang w:val="en-US"/>
+        </w:rPr>
+        <w:t xml:space="preserve"> </w:t>
+      </w:r>
+      <w:proofErr w:type="spellStart"/>
+      <w:r>
+        <w:rPr>
+          <w:sz w:val="36"/>
+          <w:lang w:val="en-US"/>
+        </w:rPr>
+        <w:t>Tiếp</w:t>
+      </w:r>
+      <w:proofErr w:type="spellEnd"/>
+      <w:r>
+        <w:rPr>
+          <w:sz w:val="36"/>
+          <w:lang w:val="en-US"/>
+        </w:rPr>
+        <w:t xml:space="preserve"> </w:t>
+      </w:r>
+      <w:proofErr w:type="spellStart"/>
+      <w:r>
+        <w:rPr>
+          <w:sz w:val="36"/>
+          <w:lang w:val="en-US"/>
+        </w:rPr>
+        <w:t>đến</w:t>
+      </w:r>
+      <w:proofErr w:type="spellEnd"/>
+      <w:r>
+        <w:rPr>
+          <w:sz w:val="36"/>
+          <w:lang w:val="en-US"/>
+        </w:rPr>
+        <w:t xml:space="preserve"> </w:t>
+      </w:r>
+      <w:proofErr w:type="spellStart"/>
+      <w:r>
+        <w:rPr>
+          <w:sz w:val="36"/>
+          <w:lang w:val="en-US"/>
+        </w:rPr>
+        <w:t>là</w:t>
+      </w:r>
+      <w:proofErr w:type="spellEnd"/>
+      <w:r>
+        <w:rPr>
+          <w:sz w:val="36"/>
+          <w:lang w:val="en-US"/>
+        </w:rPr>
+        <w:t xml:space="preserve"> </w:t>
+      </w:r>
+      <w:proofErr w:type="spellStart"/>
+      <w:r>
+        <w:rPr>
+          <w:sz w:val="36"/>
+          <w:lang w:val="en-US"/>
+        </w:rPr>
+        <w:t>thư</w:t>
+      </w:r>
+      <w:proofErr w:type="spellEnd"/>
+      <w:r>
+        <w:rPr>
+          <w:sz w:val="36"/>
+          <w:lang w:val="en-US"/>
+        </w:rPr>
+        <w:t xml:space="preserve"> </w:t>
+      </w:r>
+      <w:proofErr w:type="spellStart"/>
+      <w:r>
+        <w:rPr>
+          <w:sz w:val="36"/>
+          <w:lang w:val="en-US"/>
+        </w:rPr>
+        <w:t>mục</w:t>
+      </w:r>
+      <w:proofErr w:type="spellEnd"/>
+      <w:r>
+        <w:rPr>
+          <w:sz w:val="36"/>
+          <w:lang w:val="en-US"/>
+        </w:rPr>
+        <w:t xml:space="preserve"> interface để </w:t>
+      </w:r>
+      <w:proofErr w:type="spellStart"/>
+      <w:r>
+        <w:rPr>
+          <w:sz w:val="36"/>
+          <w:lang w:val="en-US"/>
+        </w:rPr>
+        <w:t>tạo</w:t>
+      </w:r>
+      <w:proofErr w:type="spellEnd"/>
+      <w:r>
+        <w:rPr>
+          <w:sz w:val="36"/>
+          <w:lang w:val="en-US"/>
+        </w:rPr>
+        <w:t xml:space="preserve"> </w:t>
+      </w:r>
+      <w:proofErr w:type="spellStart"/>
+      <w:r>
+        <w:rPr>
+          <w:sz w:val="36"/>
+          <w:lang w:val="en-US"/>
+        </w:rPr>
+        <w:t>ra</w:t>
+      </w:r>
+      <w:proofErr w:type="spellEnd"/>
+      <w:r>
+        <w:rPr>
+          <w:sz w:val="36"/>
+          <w:lang w:val="en-US"/>
+        </w:rPr>
+        <w:t xml:space="preserve"> </w:t>
+      </w:r>
+      <w:proofErr w:type="spellStart"/>
+      <w:r>
+        <w:rPr>
+          <w:sz w:val="36"/>
+          <w:lang w:val="en-US"/>
+        </w:rPr>
+        <w:t>các</w:t>
+      </w:r>
+      <w:proofErr w:type="spellEnd"/>
+      <w:r>
+        <w:rPr>
+          <w:sz w:val="36"/>
+          <w:lang w:val="en-US"/>
+        </w:rPr>
+        <w:t xml:space="preserve"> interface </w:t>
+      </w:r>
+      <w:proofErr w:type="spellStart"/>
+      <w:r>
+        <w:rPr>
+          <w:sz w:val="36"/>
+          <w:lang w:val="en-US"/>
+        </w:rPr>
+        <w:t>liệt</w:t>
+      </w:r>
+      <w:proofErr w:type="spellEnd"/>
+      <w:r>
+        <w:rPr>
+          <w:sz w:val="36"/>
+          <w:lang w:val="en-US"/>
+        </w:rPr>
+        <w:t xml:space="preserve"> </w:t>
+      </w:r>
+      <w:proofErr w:type="spellStart"/>
+      <w:r>
+        <w:rPr>
+          <w:sz w:val="36"/>
+          <w:lang w:val="en-US"/>
+        </w:rPr>
+        <w:t>kê</w:t>
+      </w:r>
+      <w:proofErr w:type="spellEnd"/>
+      <w:r>
+        <w:rPr>
+          <w:sz w:val="36"/>
+          <w:lang w:val="en-US"/>
+        </w:rPr>
+        <w:t xml:space="preserve"> </w:t>
+      </w:r>
+      <w:proofErr w:type="spellStart"/>
+      <w:r>
+        <w:rPr>
+          <w:sz w:val="36"/>
+          <w:lang w:val="en-US"/>
+        </w:rPr>
+        <w:t>ra</w:t>
+      </w:r>
+      <w:proofErr w:type="spellEnd"/>
+      <w:r>
+        <w:rPr>
+          <w:sz w:val="36"/>
+          <w:lang w:val="en-US"/>
+        </w:rPr>
+        <w:t xml:space="preserve"> </w:t>
+      </w:r>
+      <w:proofErr w:type="spellStart"/>
+      <w:r>
+        <w:rPr>
+          <w:sz w:val="36"/>
+          <w:lang w:val="en-US"/>
+        </w:rPr>
+        <w:t>các</w:t>
+      </w:r>
+      <w:proofErr w:type="spellEnd"/>
+      <w:r>
+        <w:rPr>
+          <w:sz w:val="36"/>
+          <w:lang w:val="en-US"/>
+        </w:rPr>
+        <w:t xml:space="preserve"> </w:t>
+      </w:r>
+      <w:proofErr w:type="spellStart"/>
+      <w:r>
+        <w:rPr>
+          <w:sz w:val="36"/>
+          <w:lang w:val="en-US"/>
+        </w:rPr>
+        <w:t>phương</w:t>
+      </w:r>
+      <w:proofErr w:type="spellEnd"/>
+      <w:r>
+        <w:rPr>
+          <w:sz w:val="36"/>
+          <w:lang w:val="en-US"/>
+        </w:rPr>
+        <w:t xml:space="preserve"> </w:t>
+      </w:r>
+      <w:proofErr w:type="spellStart"/>
+      <w:r>
+        <w:rPr>
+          <w:sz w:val="36"/>
+          <w:lang w:val="en-US"/>
+        </w:rPr>
+        <w:t>thức</w:t>
+      </w:r>
+      <w:proofErr w:type="spellEnd"/>
+      <w:r>
+        <w:rPr>
+          <w:sz w:val="36"/>
+          <w:lang w:val="en-US"/>
+        </w:rPr>
+        <w:t xml:space="preserve"> </w:t>
+      </w:r>
+      <w:proofErr w:type="spellStart"/>
+      <w:r>
+        <w:rPr>
+          <w:sz w:val="36"/>
+          <w:lang w:val="en-US"/>
+        </w:rPr>
+        <w:t>có</w:t>
+      </w:r>
+      <w:proofErr w:type="spellEnd"/>
+      <w:r>
+        <w:rPr>
+          <w:sz w:val="36"/>
+          <w:lang w:val="en-US"/>
+        </w:rPr>
+        <w:t xml:space="preserve"> </w:t>
+      </w:r>
+      <w:proofErr w:type="spellStart"/>
+      <w:r>
+        <w:rPr>
+          <w:sz w:val="36"/>
+          <w:lang w:val="en-US"/>
+        </w:rPr>
+        <w:t>thể</w:t>
+      </w:r>
+      <w:proofErr w:type="spellEnd"/>
+      <w:r>
+        <w:rPr>
+          <w:sz w:val="36"/>
+          <w:lang w:val="en-US"/>
+        </w:rPr>
+        <w:t xml:space="preserve"> </w:t>
+      </w:r>
+      <w:proofErr w:type="spellStart"/>
+      <w:r>
+        <w:rPr>
+          <w:sz w:val="36"/>
+          <w:lang w:val="en-US"/>
+        </w:rPr>
+        <w:t>có</w:t>
+      </w:r>
+      <w:proofErr w:type="spellEnd"/>
+      <w:r>
+        <w:rPr>
+          <w:sz w:val="36"/>
+          <w:lang w:val="en-US"/>
+        </w:rPr>
+        <w:t xml:space="preserve"> </w:t>
+      </w:r>
+      <w:proofErr w:type="spellStart"/>
+      <w:r>
+        <w:rPr>
+          <w:sz w:val="36"/>
+          <w:lang w:val="en-US"/>
+        </w:rPr>
+        <w:t>của</w:t>
+      </w:r>
+      <w:proofErr w:type="spellEnd"/>
+      <w:r>
+        <w:rPr>
+          <w:sz w:val="36"/>
+          <w:lang w:val="en-US"/>
+        </w:rPr>
+        <w:t xml:space="preserve"> </w:t>
+      </w:r>
+      <w:proofErr w:type="spellStart"/>
+      <w:r>
+        <w:rPr>
+          <w:sz w:val="36"/>
+          <w:lang w:val="en-US"/>
+        </w:rPr>
+        <w:t>các</w:t>
+      </w:r>
+      <w:proofErr w:type="spellEnd"/>
+      <w:r>
+        <w:rPr>
+          <w:sz w:val="36"/>
+          <w:lang w:val="en-US"/>
+        </w:rPr>
+        <w:t xml:space="preserve"> </w:t>
+      </w:r>
+      <w:proofErr w:type="spellStart"/>
+      <w:r>
+        <w:rPr>
+          <w:sz w:val="36"/>
+          <w:lang w:val="en-US"/>
+        </w:rPr>
+        <w:t>đối</w:t>
+      </w:r>
+      <w:proofErr w:type="spellEnd"/>
+      <w:r>
+        <w:rPr>
+          <w:sz w:val="36"/>
+          <w:lang w:val="en-US"/>
+        </w:rPr>
+        <w:t xml:space="preserve"> </w:t>
+      </w:r>
+      <w:proofErr w:type="spellStart"/>
+      <w:r>
+        <w:rPr>
+          <w:sz w:val="36"/>
+          <w:lang w:val="en-US"/>
+        </w:rPr>
+        <w:lastRenderedPageBreak/>
+        <w:t>tượng</w:t>
+      </w:r>
+      <w:proofErr w:type="spellEnd"/>
+      <w:r>
+        <w:rPr>
+          <w:sz w:val="36"/>
+          <w:lang w:val="en-US"/>
+        </w:rPr>
+        <w:t>.</w:t>
+      </w:r>
+      <w:r>
+        <w:rPr>
+          <w:sz w:val="36"/>
+          <w:lang w:val="en-US"/>
+        </w:rPr>
+        <w:t xml:space="preserve"> </w:t>
+      </w:r>
+      <w:proofErr w:type="spellStart"/>
+      <w:r>
+        <w:rPr>
+          <w:sz w:val="36"/>
+          <w:lang w:val="en-US"/>
+        </w:rPr>
+        <w:t>Trong</w:t>
+      </w:r>
+      <w:proofErr w:type="spellEnd"/>
+      <w:r>
+        <w:rPr>
+          <w:sz w:val="36"/>
+          <w:lang w:val="en-US"/>
+        </w:rPr>
+        <w:t xml:space="preserve"> interface </w:t>
+      </w:r>
+      <w:proofErr w:type="spellStart"/>
+      <w:r>
+        <w:rPr>
+          <w:sz w:val="36"/>
+          <w:lang w:val="en-US"/>
+        </w:rPr>
+        <w:t>sẽ</w:t>
+      </w:r>
+      <w:proofErr w:type="spellEnd"/>
+      <w:r>
+        <w:rPr>
+          <w:sz w:val="36"/>
+          <w:lang w:val="en-US"/>
+        </w:rPr>
+        <w:t xml:space="preserve"> </w:t>
+      </w:r>
+      <w:proofErr w:type="spellStart"/>
+      <w:r>
+        <w:rPr>
+          <w:sz w:val="36"/>
+          <w:lang w:val="en-US"/>
+        </w:rPr>
+        <w:t>được</w:t>
+      </w:r>
+      <w:proofErr w:type="spellEnd"/>
+      <w:r>
+        <w:rPr>
+          <w:sz w:val="36"/>
+          <w:lang w:val="en-US"/>
+        </w:rPr>
+        <w:t xml:space="preserve"> chia </w:t>
+      </w:r>
+      <w:proofErr w:type="spellStart"/>
+      <w:r>
+        <w:rPr>
+          <w:sz w:val="36"/>
+          <w:lang w:val="en-US"/>
+        </w:rPr>
+        <w:t>ra</w:t>
+      </w:r>
+      <w:proofErr w:type="spellEnd"/>
+      <w:r>
+        <w:rPr>
+          <w:sz w:val="36"/>
+          <w:lang w:val="en-US"/>
+        </w:rPr>
+        <w:t xml:space="preserve"> </w:t>
+      </w:r>
+      <w:proofErr w:type="spellStart"/>
+      <w:r>
+        <w:rPr>
+          <w:sz w:val="36"/>
+          <w:lang w:val="en-US"/>
+        </w:rPr>
+        <w:t>thành</w:t>
+      </w:r>
+      <w:proofErr w:type="spellEnd"/>
+      <w:r>
+        <w:rPr>
+          <w:sz w:val="36"/>
+          <w:lang w:val="en-US"/>
+        </w:rPr>
+        <w:t xml:space="preserve"> Repository và Service</w:t>
+      </w:r>
+    </w:p>
+    <w:p>
+      <w:pPr>
+        <w:pStyle w:val="ListParagraph"/>
+        <w:numPr>
+          <w:ilvl w:val="0"/>
+          <w:numId w:val="8"/>
+        </w:numPr>
+        <w:rPr>
+          <w:sz w:val="36"/>
+          <w:lang w:val="en-US"/>
+        </w:rPr>
+      </w:pPr>
+      <w:r>
+        <w:rPr>
+          <w:b/>
+          <w:sz w:val="36"/>
+          <w:lang w:val="en-US"/>
+        </w:rPr>
+        <w:t>Repository:</w:t>
+      </w:r>
+      <w:r>
+        <w:rPr>
+          <w:sz w:val="36"/>
+          <w:lang w:val="en-US"/>
+        </w:rPr>
+        <w:t xml:space="preserve"> </w:t>
+      </w:r>
+      <w:proofErr w:type="spellStart"/>
+      <w:r>
+        <w:rPr>
+          <w:sz w:val="36"/>
+          <w:lang w:val="en-US"/>
+        </w:rPr>
+        <w:t>là</w:t>
+      </w:r>
+      <w:proofErr w:type="spellEnd"/>
+      <w:r>
+        <w:rPr>
+          <w:sz w:val="36"/>
+          <w:lang w:val="en-US"/>
+        </w:rPr>
+        <w:t xml:space="preserve"> </w:t>
+      </w:r>
+      <w:proofErr w:type="spellStart"/>
+      <w:r>
+        <w:rPr>
+          <w:sz w:val="36"/>
+          <w:lang w:val="en-US"/>
+        </w:rPr>
+        <w:t>các</w:t>
+      </w:r>
+      <w:proofErr w:type="spellEnd"/>
+      <w:r>
+        <w:rPr>
+          <w:sz w:val="36"/>
+          <w:lang w:val="en-US"/>
+        </w:rPr>
+        <w:t xml:space="preserve"> interface </w:t>
+      </w:r>
+      <w:proofErr w:type="spellStart"/>
+      <w:r>
+        <w:rPr>
+          <w:sz w:val="36"/>
+          <w:lang w:val="en-US"/>
+        </w:rPr>
+        <w:t>chứa</w:t>
+      </w:r>
+      <w:proofErr w:type="spellEnd"/>
+      <w:r>
+        <w:rPr>
+          <w:sz w:val="36"/>
+          <w:lang w:val="en-US"/>
+        </w:rPr>
+        <w:t xml:space="preserve"> </w:t>
+      </w:r>
+      <w:proofErr w:type="spellStart"/>
+      <w:r>
+        <w:rPr>
+          <w:sz w:val="36"/>
+          <w:lang w:val="en-US"/>
+        </w:rPr>
+        <w:t>các</w:t>
+      </w:r>
+      <w:proofErr w:type="spellEnd"/>
+      <w:r>
+        <w:rPr>
+          <w:sz w:val="36"/>
+          <w:lang w:val="en-US"/>
+        </w:rPr>
+        <w:t xml:space="preserve"> </w:t>
+      </w:r>
+      <w:proofErr w:type="spellStart"/>
+      <w:r>
+        <w:rPr>
+          <w:sz w:val="36"/>
+          <w:lang w:val="en-US"/>
+        </w:rPr>
+        <w:t>phương</w:t>
+      </w:r>
+      <w:proofErr w:type="spellEnd"/>
+      <w:r>
+        <w:rPr>
+          <w:sz w:val="36"/>
+          <w:lang w:val="en-US"/>
+        </w:rPr>
+        <w:t xml:space="preserve"> </w:t>
+      </w:r>
+      <w:proofErr w:type="spellStart"/>
+      <w:r>
+        <w:rPr>
+          <w:sz w:val="36"/>
+          <w:lang w:val="en-US"/>
+        </w:rPr>
+        <w:t>thức</w:t>
+      </w:r>
+      <w:proofErr w:type="spellEnd"/>
+      <w:r>
+        <w:rPr>
+          <w:sz w:val="36"/>
+          <w:lang w:val="en-US"/>
+        </w:rPr>
+        <w:t xml:space="preserve"> </w:t>
+      </w:r>
+      <w:proofErr w:type="spellStart"/>
+      <w:r>
+        <w:rPr>
+          <w:sz w:val="36"/>
+          <w:lang w:val="en-US"/>
+        </w:rPr>
+        <w:t>cơ</w:t>
+      </w:r>
+      <w:proofErr w:type="spellEnd"/>
+      <w:r>
+        <w:rPr>
+          <w:sz w:val="36"/>
+          <w:lang w:val="en-US"/>
+        </w:rPr>
+        <w:t xml:space="preserve"> </w:t>
+      </w:r>
+      <w:proofErr w:type="spellStart"/>
+      <w:r>
+        <w:rPr>
+          <w:sz w:val="36"/>
+          <w:lang w:val="en-US"/>
+        </w:rPr>
+        <w:t>bản</w:t>
+      </w:r>
+      <w:proofErr w:type="spellEnd"/>
+      <w:r>
+        <w:rPr>
+          <w:sz w:val="36"/>
+          <w:lang w:val="en-US"/>
+        </w:rPr>
+        <w:t xml:space="preserve"> </w:t>
+      </w:r>
+      <w:proofErr w:type="spellStart"/>
+      <w:r>
+        <w:rPr>
+          <w:sz w:val="36"/>
+          <w:lang w:val="en-US"/>
+        </w:rPr>
+        <w:t>như</w:t>
+      </w:r>
+      <w:proofErr w:type="spellEnd"/>
+      <w:r>
+        <w:rPr>
+          <w:sz w:val="36"/>
+          <w:lang w:val="en-US"/>
+        </w:rPr>
+        <w:t xml:space="preserve"> thêm, xoá, </w:t>
+      </w:r>
+      <w:proofErr w:type="spellStart"/>
+      <w:r>
+        <w:rPr>
+          <w:sz w:val="36"/>
+          <w:lang w:val="en-US"/>
+        </w:rPr>
+        <w:t>sửa</w:t>
+      </w:r>
+      <w:proofErr w:type="spellEnd"/>
+      <w:r>
+        <w:rPr>
+          <w:sz w:val="36"/>
+          <w:lang w:val="en-US"/>
+        </w:rPr>
+        <w:t xml:space="preserve">, </w:t>
+      </w:r>
+      <w:proofErr w:type="spellStart"/>
+      <w:r>
+        <w:rPr>
+          <w:sz w:val="36"/>
+          <w:lang w:val="en-US"/>
+        </w:rPr>
+        <w:t>v.v</w:t>
+      </w:r>
+      <w:proofErr w:type="spellEnd"/>
+    </w:p>
+    <w:p>
+      <w:pPr>
+        <w:pStyle w:val="ListParagraph"/>
+        <w:numPr>
+          <w:ilvl w:val="0"/>
+          <w:numId w:val="8"/>
+        </w:numPr>
+        <w:rPr>
+          <w:sz w:val="36"/>
+          <w:lang w:val="en-US"/>
+        </w:rPr>
+      </w:pPr>
+      <w:r>
+        <w:rPr>
+          <w:b/>
+          <w:sz w:val="36"/>
+          <w:lang w:val="en-US"/>
+        </w:rPr>
+        <w:t>Service:</w:t>
+      </w:r>
+      <w:r>
+        <w:rPr>
+          <w:sz w:val="36"/>
+          <w:lang w:val="en-US"/>
+        </w:rPr>
+        <w:t xml:space="preserve"> </w:t>
+      </w:r>
+      <w:proofErr w:type="spellStart"/>
+      <w:r>
+        <w:rPr>
+          <w:sz w:val="36"/>
+          <w:lang w:val="en-US"/>
+        </w:rPr>
+        <w:t>là</w:t>
+      </w:r>
+      <w:proofErr w:type="spellEnd"/>
+      <w:r>
+        <w:rPr>
+          <w:sz w:val="36"/>
+          <w:lang w:val="en-US"/>
+        </w:rPr>
+        <w:t xml:space="preserve"> </w:t>
+      </w:r>
+      <w:proofErr w:type="spellStart"/>
+      <w:r>
+        <w:rPr>
+          <w:sz w:val="36"/>
+          <w:lang w:val="en-US"/>
+        </w:rPr>
+        <w:t>các</w:t>
+      </w:r>
+      <w:proofErr w:type="spellEnd"/>
+      <w:r>
+        <w:rPr>
+          <w:sz w:val="36"/>
+          <w:lang w:val="en-US"/>
+        </w:rPr>
+        <w:t xml:space="preserve"> interface </w:t>
+      </w:r>
+      <w:proofErr w:type="spellStart"/>
+      <w:r>
+        <w:rPr>
+          <w:sz w:val="36"/>
+          <w:lang w:val="en-US"/>
+        </w:rPr>
+        <w:t>chứa</w:t>
+      </w:r>
+      <w:proofErr w:type="spellEnd"/>
+      <w:r>
+        <w:rPr>
+          <w:sz w:val="36"/>
+          <w:lang w:val="en-US"/>
+        </w:rPr>
+        <w:t xml:space="preserve"> </w:t>
+      </w:r>
+      <w:proofErr w:type="spellStart"/>
+      <w:r>
+        <w:rPr>
+          <w:sz w:val="36"/>
+          <w:lang w:val="en-US"/>
+        </w:rPr>
+        <w:t>các</w:t>
+      </w:r>
+      <w:proofErr w:type="spellEnd"/>
+      <w:r>
+        <w:rPr>
+          <w:sz w:val="36"/>
+          <w:lang w:val="en-US"/>
+        </w:rPr>
+        <w:t xml:space="preserve"> </w:t>
+      </w:r>
+      <w:proofErr w:type="spellStart"/>
+      <w:r>
+        <w:rPr>
+          <w:sz w:val="36"/>
+          <w:lang w:val="en-US"/>
+        </w:rPr>
+        <w:t>phương</w:t>
+      </w:r>
+      <w:proofErr w:type="spellEnd"/>
+      <w:r>
+        <w:rPr>
+          <w:sz w:val="36"/>
+          <w:lang w:val="en-US"/>
+        </w:rPr>
+        <w:t xml:space="preserve"> </w:t>
+      </w:r>
+      <w:proofErr w:type="spellStart"/>
+      <w:r>
+        <w:rPr>
+          <w:sz w:val="36"/>
+          <w:lang w:val="en-US"/>
+        </w:rPr>
+        <w:t>thức</w:t>
+      </w:r>
+      <w:proofErr w:type="spellEnd"/>
+      <w:r>
+        <w:rPr>
+          <w:sz w:val="36"/>
+          <w:lang w:val="en-US"/>
+        </w:rPr>
+        <w:t xml:space="preserve"> </w:t>
+      </w:r>
+      <w:proofErr w:type="spellStart"/>
+      <w:r>
+        <w:rPr>
+          <w:sz w:val="36"/>
+          <w:lang w:val="en-US"/>
+        </w:rPr>
+        <w:t>nghiệp</w:t>
+      </w:r>
+      <w:proofErr w:type="spellEnd"/>
+      <w:r>
+        <w:rPr>
+          <w:sz w:val="36"/>
+          <w:lang w:val="en-US"/>
+        </w:rPr>
+        <w:t xml:space="preserve"> </w:t>
+      </w:r>
+      <w:proofErr w:type="spellStart"/>
+      <w:r>
+        <w:rPr>
+          <w:sz w:val="36"/>
+          <w:lang w:val="en-US"/>
+        </w:rPr>
+        <w:t>vụ</w:t>
+      </w:r>
+      <w:proofErr w:type="spellEnd"/>
+      <w:r>
+        <w:rPr>
+          <w:sz w:val="36"/>
+          <w:lang w:val="en-US"/>
+        </w:rPr>
+        <w:t xml:space="preserve"> </w:t>
+      </w:r>
+      <w:proofErr w:type="spellStart"/>
+      <w:r>
+        <w:rPr>
+          <w:sz w:val="36"/>
+          <w:lang w:val="en-US"/>
+        </w:rPr>
+        <w:t>như</w:t>
+      </w:r>
+      <w:proofErr w:type="spellEnd"/>
+      <w:r>
+        <w:rPr>
+          <w:sz w:val="36"/>
+          <w:lang w:val="en-US"/>
+        </w:rPr>
+        <w:t xml:space="preserve"> (</w:t>
+      </w:r>
+      <w:proofErr w:type="spellStart"/>
+      <w:r>
+        <w:rPr>
+          <w:sz w:val="36"/>
+          <w:lang w:val="en-US"/>
+        </w:rPr>
+        <w:t>xác</w:t>
+      </w:r>
+      <w:proofErr w:type="spellEnd"/>
+      <w:r>
+        <w:rPr>
+          <w:sz w:val="36"/>
+          <w:lang w:val="en-US"/>
+        </w:rPr>
+        <w:t xml:space="preserve"> </w:t>
+      </w:r>
+      <w:proofErr w:type="spellStart"/>
+      <w:r>
+        <w:rPr>
+          <w:sz w:val="36"/>
+          <w:lang w:val="en-US"/>
+        </w:rPr>
+        <w:t>thực</w:t>
+      </w:r>
+      <w:proofErr w:type="spellEnd"/>
+      <w:r>
+        <w:rPr>
+          <w:sz w:val="36"/>
+          <w:lang w:val="en-US"/>
+        </w:rPr>
+        <w:t xml:space="preserve"> </w:t>
+      </w:r>
+      <w:proofErr w:type="spellStart"/>
+      <w:r>
+        <w:rPr>
+          <w:sz w:val="36"/>
+          <w:lang w:val="en-US"/>
+        </w:rPr>
+        <w:t>thông</w:t>
+      </w:r>
+      <w:proofErr w:type="spellEnd"/>
+      <w:r>
+        <w:rPr>
+          <w:sz w:val="36"/>
+          <w:lang w:val="en-US"/>
+        </w:rPr>
+        <w:t xml:space="preserve"> tin, </w:t>
+      </w:r>
+      <w:proofErr w:type="spellStart"/>
+      <w:r>
+        <w:rPr>
+          <w:sz w:val="36"/>
+          <w:lang w:val="en-US"/>
+        </w:rPr>
+        <w:t>v.v</w:t>
+      </w:r>
+      <w:proofErr w:type="spellEnd"/>
+      <w:r>
+        <w:rPr>
+          <w:sz w:val="36"/>
+          <w:lang w:val="en-US"/>
+        </w:rPr>
+        <w:t>)</w:t>
+      </w:r>
+    </w:p>
+    <w:p>
+      <w:pPr>
+        <w:ind w:left="720"/>
+        <w:rPr>
+          <w:sz w:val="36"/>
+          <w:lang w:val="en-US"/>
+        </w:rPr>
+      </w:pPr>
+      <w:r>
+        <w:rPr>
+          <w:sz w:val="36"/>
+          <w:lang w:val="en-US"/>
+        </w:rPr>
+        <w:t xml:space="preserve">+ </w:t>
+      </w:r>
+      <w:r>
+        <w:rPr>
+          <w:b/>
+          <w:sz w:val="36"/>
+          <w:lang w:val="en-US"/>
+        </w:rPr>
+        <w:t>Service:</w:t>
+      </w:r>
+      <w:r>
+        <w:rPr>
+          <w:sz w:val="36"/>
+          <w:lang w:val="en-US"/>
+        </w:rPr>
+        <w:t xml:space="preserve"> </w:t>
+      </w:r>
+      <w:proofErr w:type="spellStart"/>
+      <w:r>
+        <w:rPr>
+          <w:sz w:val="36"/>
+          <w:lang w:val="en-US"/>
+        </w:rPr>
+        <w:t>thư</w:t>
+      </w:r>
+      <w:proofErr w:type="spellEnd"/>
+      <w:r>
+        <w:rPr>
+          <w:sz w:val="36"/>
+          <w:lang w:val="en-US"/>
+        </w:rPr>
+        <w:t xml:space="preserve"> </w:t>
+      </w:r>
+      <w:proofErr w:type="spellStart"/>
+      <w:r>
+        <w:rPr>
+          <w:sz w:val="36"/>
+          <w:lang w:val="en-US"/>
+        </w:rPr>
+        <w:t>mục</w:t>
+      </w:r>
+      <w:proofErr w:type="spellEnd"/>
+      <w:r>
+        <w:rPr>
+          <w:sz w:val="36"/>
+          <w:lang w:val="en-US"/>
+        </w:rPr>
+        <w:t xml:space="preserve"> service </w:t>
+      </w:r>
+      <w:proofErr w:type="spellStart"/>
+      <w:r>
+        <w:rPr>
+          <w:sz w:val="36"/>
+          <w:lang w:val="en-US"/>
+        </w:rPr>
+        <w:t>chứa</w:t>
+      </w:r>
+      <w:proofErr w:type="spellEnd"/>
+      <w:r>
+        <w:rPr>
+          <w:sz w:val="36"/>
+          <w:lang w:val="en-US"/>
+        </w:rPr>
+        <w:t xml:space="preserve"> </w:t>
+      </w:r>
+      <w:proofErr w:type="spellStart"/>
+      <w:r>
+        <w:rPr>
+          <w:sz w:val="36"/>
+          <w:lang w:val="en-US"/>
+        </w:rPr>
+        <w:t>những</w:t>
+      </w:r>
+      <w:proofErr w:type="spellEnd"/>
+      <w:r>
+        <w:rPr>
+          <w:sz w:val="36"/>
+          <w:lang w:val="en-US"/>
+        </w:rPr>
+        <w:t xml:space="preserve"> class để </w:t>
+      </w:r>
+      <w:proofErr w:type="spellStart"/>
+      <w:r>
+        <w:rPr>
+          <w:sz w:val="36"/>
+          <w:lang w:val="en-US"/>
+        </w:rPr>
+        <w:t>thực</w:t>
+      </w:r>
+      <w:proofErr w:type="spellEnd"/>
+      <w:r>
+        <w:rPr>
+          <w:sz w:val="36"/>
+          <w:lang w:val="en-US"/>
+        </w:rPr>
+        <w:t xml:space="preserve"> </w:t>
+      </w:r>
+      <w:proofErr w:type="spellStart"/>
+      <w:r>
+        <w:rPr>
+          <w:sz w:val="36"/>
+          <w:lang w:val="en-US"/>
+        </w:rPr>
+        <w:t>hiện</w:t>
+      </w:r>
+      <w:proofErr w:type="spellEnd"/>
+      <w:r>
+        <w:rPr>
+          <w:sz w:val="36"/>
+          <w:lang w:val="en-US"/>
+        </w:rPr>
+        <w:t xml:space="preserve"> </w:t>
+      </w:r>
+      <w:proofErr w:type="spellStart"/>
+      <w:r>
+        <w:rPr>
+          <w:sz w:val="36"/>
+          <w:lang w:val="en-US"/>
+        </w:rPr>
+        <w:t>những</w:t>
+      </w:r>
+      <w:proofErr w:type="spellEnd"/>
+      <w:r>
+        <w:rPr>
+          <w:sz w:val="36"/>
+          <w:lang w:val="en-US"/>
+        </w:rPr>
+        <w:t xml:space="preserve"> </w:t>
+      </w:r>
+      <w:proofErr w:type="spellStart"/>
+      <w:r>
+        <w:rPr>
+          <w:sz w:val="36"/>
+          <w:lang w:val="en-US"/>
+        </w:rPr>
+        <w:t>nghiệp</w:t>
+      </w:r>
+      <w:proofErr w:type="spellEnd"/>
+      <w:r>
+        <w:rPr>
+          <w:sz w:val="36"/>
+          <w:lang w:val="en-US"/>
+        </w:rPr>
+        <w:t xml:space="preserve"> </w:t>
+      </w:r>
+      <w:proofErr w:type="spellStart"/>
+      <w:r>
+        <w:rPr>
+          <w:sz w:val="36"/>
+          <w:lang w:val="en-US"/>
+        </w:rPr>
+        <w:t>vụ</w:t>
+      </w:r>
+      <w:proofErr w:type="spellEnd"/>
+      <w:r>
+        <w:rPr>
+          <w:sz w:val="36"/>
+          <w:lang w:val="en-US"/>
+        </w:rPr>
+        <w:t xml:space="preserve"> </w:t>
+      </w:r>
+      <w:proofErr w:type="spellStart"/>
+      <w:r>
+        <w:rPr>
+          <w:sz w:val="36"/>
+          <w:lang w:val="en-US"/>
+        </w:rPr>
+        <w:t>tương</w:t>
+      </w:r>
+      <w:proofErr w:type="spellEnd"/>
+      <w:r>
+        <w:rPr>
+          <w:sz w:val="36"/>
+          <w:lang w:val="en-US"/>
+        </w:rPr>
+        <w:t xml:space="preserve"> </w:t>
+      </w:r>
+      <w:proofErr w:type="spellStart"/>
+      <w:r>
+        <w:rPr>
+          <w:sz w:val="36"/>
+          <w:lang w:val="en-US"/>
+        </w:rPr>
+        <w:t>ứng</w:t>
+      </w:r>
+      <w:proofErr w:type="spellEnd"/>
+      <w:r>
+        <w:rPr>
+          <w:sz w:val="36"/>
+          <w:lang w:val="en-US"/>
+        </w:rPr>
+        <w:t xml:space="preserve"> </w:t>
+      </w:r>
+      <w:proofErr w:type="spellStart"/>
+      <w:r>
+        <w:rPr>
+          <w:sz w:val="36"/>
+          <w:lang w:val="en-US"/>
+        </w:rPr>
+        <w:t>với</w:t>
+      </w:r>
+      <w:proofErr w:type="spellEnd"/>
+      <w:r>
+        <w:rPr>
+          <w:sz w:val="36"/>
+          <w:lang w:val="en-US"/>
+        </w:rPr>
+        <w:t xml:space="preserve"> </w:t>
+      </w:r>
+      <w:proofErr w:type="gramStart"/>
+      <w:r>
+        <w:rPr>
+          <w:sz w:val="36"/>
+          <w:lang w:val="en-US"/>
+        </w:rPr>
+        <w:t>interface ,</w:t>
+      </w:r>
+      <w:proofErr w:type="gramEnd"/>
+      <w:r>
+        <w:rPr>
+          <w:sz w:val="36"/>
+          <w:lang w:val="en-US"/>
+        </w:rPr>
+        <w:t xml:space="preserve"> </w:t>
+      </w:r>
+      <w:proofErr w:type="spellStart"/>
+      <w:r>
+        <w:rPr>
+          <w:sz w:val="36"/>
+          <w:lang w:val="en-US"/>
+        </w:rPr>
+        <w:t>gọi</w:t>
+      </w:r>
+      <w:proofErr w:type="spellEnd"/>
+      <w:r>
+        <w:rPr>
+          <w:sz w:val="36"/>
+          <w:lang w:val="en-US"/>
+        </w:rPr>
+        <w:t xml:space="preserve"> </w:t>
+      </w:r>
+      <w:proofErr w:type="spellStart"/>
+      <w:r>
+        <w:rPr>
+          <w:sz w:val="36"/>
+          <w:lang w:val="en-US"/>
+        </w:rPr>
+        <w:t>đến</w:t>
+      </w:r>
+      <w:proofErr w:type="spellEnd"/>
+      <w:r>
+        <w:rPr>
+          <w:sz w:val="36"/>
+          <w:lang w:val="en-US"/>
+        </w:rPr>
+        <w:t xml:space="preserve"> Repository </w:t>
+      </w:r>
+      <w:proofErr w:type="spellStart"/>
+      <w:r>
+        <w:rPr>
+          <w:sz w:val="36"/>
+          <w:lang w:val="en-US"/>
+        </w:rPr>
+        <w:t>của</w:t>
+      </w:r>
+      <w:proofErr w:type="spellEnd"/>
+      <w:r>
+        <w:rPr>
+          <w:sz w:val="36"/>
+          <w:lang w:val="en-US"/>
+        </w:rPr>
+        <w:t xml:space="preserve"> Project </w:t>
+      </w:r>
+      <w:proofErr w:type="spellStart"/>
+      <w:r>
+        <w:rPr>
+          <w:sz w:val="36"/>
+          <w:lang w:val="en-US"/>
+        </w:rPr>
+        <w:t>thứ</w:t>
+      </w:r>
+      <w:proofErr w:type="spellEnd"/>
+      <w:r>
+        <w:rPr>
+          <w:sz w:val="36"/>
+          <w:lang w:val="en-US"/>
+        </w:rPr>
+        <w:t xml:space="preserve"> 3 </w:t>
+      </w:r>
+      <w:proofErr w:type="spellStart"/>
+      <w:r>
+        <w:rPr>
+          <w:sz w:val="36"/>
+          <w:lang w:val="en-US"/>
+        </w:rPr>
+        <w:t>là</w:t>
+      </w:r>
+      <w:proofErr w:type="spellEnd"/>
+      <w:r>
+        <w:rPr>
+          <w:sz w:val="36"/>
+          <w:lang w:val="en-US"/>
+        </w:rPr>
+        <w:t xml:space="preserve"> </w:t>
+      </w:r>
+      <w:r>
+        <w:rPr>
+          <w:b/>
+          <w:sz w:val="36"/>
+          <w:lang w:val="en-US"/>
+        </w:rPr>
+        <w:t>Infrastructure</w:t>
+      </w:r>
+      <w:r>
+        <w:rPr>
+          <w:b/>
+          <w:sz w:val="36"/>
+          <w:lang w:val="en-US"/>
+        </w:rPr>
+        <w:t xml:space="preserve"> </w:t>
+      </w:r>
+      <w:proofErr w:type="spellStart"/>
+      <w:r>
+        <w:rPr>
+          <w:sz w:val="36"/>
+          <w:lang w:val="en-US"/>
+        </w:rPr>
+        <w:t>chứ</w:t>
+      </w:r>
+      <w:proofErr w:type="spellEnd"/>
+      <w:r>
+        <w:rPr>
+          <w:sz w:val="36"/>
+          <w:lang w:val="en-US"/>
+        </w:rPr>
+        <w:t xml:space="preserve"> service </w:t>
+      </w:r>
+      <w:proofErr w:type="spellStart"/>
+      <w:r>
+        <w:rPr>
+          <w:sz w:val="36"/>
+          <w:lang w:val="en-US"/>
+        </w:rPr>
+        <w:t>không</w:t>
+      </w:r>
+      <w:proofErr w:type="spellEnd"/>
+      <w:r>
+        <w:rPr>
+          <w:sz w:val="36"/>
+          <w:lang w:val="en-US"/>
+        </w:rPr>
+        <w:t xml:space="preserve"> </w:t>
+      </w:r>
+      <w:proofErr w:type="spellStart"/>
+      <w:r>
+        <w:rPr>
+          <w:sz w:val="36"/>
+          <w:lang w:val="en-US"/>
+        </w:rPr>
+        <w:t>làm</w:t>
+      </w:r>
+      <w:proofErr w:type="spellEnd"/>
+      <w:r>
+        <w:rPr>
+          <w:sz w:val="36"/>
+          <w:lang w:val="en-US"/>
+        </w:rPr>
+        <w:t xml:space="preserve"> </w:t>
+      </w:r>
+      <w:proofErr w:type="spellStart"/>
+      <w:r>
+        <w:rPr>
+          <w:sz w:val="36"/>
+          <w:lang w:val="en-US"/>
+        </w:rPr>
+        <w:t>công</w:t>
+      </w:r>
+      <w:proofErr w:type="spellEnd"/>
+      <w:r>
+        <w:rPr>
+          <w:sz w:val="36"/>
+          <w:lang w:val="en-US"/>
+        </w:rPr>
+        <w:t xml:space="preserve"> </w:t>
+      </w:r>
+      <w:proofErr w:type="spellStart"/>
+      <w:r>
+        <w:rPr>
+          <w:sz w:val="36"/>
+          <w:lang w:val="en-US"/>
+        </w:rPr>
+        <w:t>việc</w:t>
+      </w:r>
+      <w:proofErr w:type="spellEnd"/>
+      <w:r>
+        <w:rPr>
+          <w:sz w:val="36"/>
+          <w:lang w:val="en-US"/>
+        </w:rPr>
+        <w:t xml:space="preserve"> </w:t>
+      </w:r>
+      <w:proofErr w:type="spellStart"/>
+      <w:r>
+        <w:rPr>
+          <w:sz w:val="36"/>
+          <w:lang w:val="en-US"/>
+        </w:rPr>
+        <w:t>của</w:t>
+      </w:r>
+      <w:proofErr w:type="spellEnd"/>
+      <w:r>
+        <w:rPr>
+          <w:sz w:val="36"/>
+          <w:lang w:val="en-US"/>
+        </w:rPr>
+        <w:t xml:space="preserve"> repository</w:t>
+      </w:r>
+    </w:p>
+    <w:p>
+      <w:pPr>
+        <w:pStyle w:val="ListParagraph"/>
+        <w:ind w:left="-90"/>
+        <w:rPr>
+          <w:sz w:val="48"/>
+          <w:lang w:val="en-US"/>
+        </w:rPr>
+      </w:pPr>
+      <w:r>
+        <w:rPr>
+          <w:noProof/>
+          <w:lang w:val="en-US"/>
+        </w:rPr>
+        <w:drawing>
+          <wp:inline distT="0" distB="0" distL="0" distR="0" wp14:anchorId="613FB4C4" wp14:editId="6406BD1C">
+            <wp:extent cx="6191250" cy="4345376"/>
+            <wp:effectExtent l="0" t="0" r="0" b="0"/>
+            <wp:docPr id="19" name="Picture 19"/>
+            <wp:cNvGraphicFramePr>
+              <a:graphicFrameLocks xmlns:a="http://schemas.openxmlformats.org/drawingml/2006/main" noChangeAspect="1"/>
+            </wp:cNvGraphicFramePr>
+            <a:graphic xmlns:a="http://schemas.openxmlformats.org/drawingml/2006/main">
+              <a:graphicData uri="http://schemas.openxmlformats.org/drawingml/2006/picture">
+                <pic:pic xmlns:pic="http://schemas.openxmlformats.org/drawingml/2006/picture">
+                  <pic:nvPicPr>
+                    <pic:cNvPr id="1" name=""/>
+                    <pic:cNvPicPr/>
+                  </pic:nvPicPr>
+                  <pic:blipFill>
+                    <a:blip r:embed="rId13"/>
+                    <a:stretch>
+                      <a:fillRect/>
+                    </a:stretch>
+                  </pic:blipFill>
+                  <pic:spPr>
+                    <a:xfrm>
+                      <a:off x="0" y="0"/>
+                      <a:ext cx="6193969" cy="4347284"/>
+                    </a:xfrm>
+                    <a:prstGeom prst="rect">
+                      <a:avLst/>
+                    </a:prstGeom>
+                  </pic:spPr>
+                </pic:pic>
+              </a:graphicData>
+            </a:graphic>
+          </wp:inline>
+        </w:drawing>
+      </w:r>
+    </w:p>
+    <w:p>
+      <w:pPr>
+        <w:pStyle w:val="ListParagraph"/>
+        <w:ind w:left="-90"/>
+        <w:rPr>
+          <w:sz w:val="48"/>
+          <w:lang w:val="en-US"/>
+        </w:rPr>
+      </w:pPr>
+    </w:p>
+    <w:p>
+      <w:pPr>
+        <w:pStyle w:val="ListParagraph"/>
+        <w:numPr>
+          <w:ilvl w:val="0"/>
+          <w:numId w:val="7"/>
+        </w:numPr>
+        <w:rPr>
+          <w:sz w:val="48"/>
+          <w:lang w:val="en-US"/>
+        </w:rPr>
+      </w:pPr>
+      <w:r>
+        <w:rPr>
+          <w:sz w:val="48"/>
+          <w:lang w:val="en-US"/>
+        </w:rPr>
+        <w:lastRenderedPageBreak/>
+        <w:t xml:space="preserve">Project </w:t>
+      </w:r>
+      <w:proofErr w:type="spellStart"/>
+      <w:r>
+        <w:rPr>
+          <w:sz w:val="48"/>
+          <w:lang w:val="en-US"/>
+        </w:rPr>
+        <w:t>kiểu</w:t>
+      </w:r>
+      <w:proofErr w:type="spellEnd"/>
+      <w:r>
+        <w:rPr>
+          <w:sz w:val="48"/>
+          <w:lang w:val="en-US"/>
+        </w:rPr>
+        <w:t xml:space="preserve"> library:</w:t>
+      </w:r>
+    </w:p>
+    <w:p>
+      <w:pPr>
+        <w:pStyle w:val="ListParagraph"/>
+        <w:rPr>
+          <w:sz w:val="48"/>
+          <w:lang w:val="en-US"/>
+        </w:rPr>
+      </w:pPr>
+      <w:r>
+        <w:rPr>
+          <w:noProof/>
+          <w:lang w:val="en-US"/>
+        </w:rPr>
+        <w:drawing>
+          <wp:inline distT="0" distB="0" distL="0" distR="0" wp14:anchorId="12A16AA7" wp14:editId="33D30015">
+            <wp:extent cx="3843132" cy="2133600"/>
+            <wp:effectExtent l="0" t="0" r="5080" b="0"/>
+            <wp:docPr id="21" name="Picture 21"/>
+            <wp:cNvGraphicFramePr>
+              <a:graphicFrameLocks xmlns:a="http://schemas.openxmlformats.org/drawingml/2006/main" noChangeAspect="1"/>
+            </wp:cNvGraphicFramePr>
+            <a:graphic xmlns:a="http://schemas.openxmlformats.org/drawingml/2006/main">
+              <a:graphicData uri="http://schemas.openxmlformats.org/drawingml/2006/picture">
+                <pic:pic xmlns:pic="http://schemas.openxmlformats.org/drawingml/2006/picture">
+                  <pic:nvPicPr>
+                    <pic:cNvPr id="1" name=""/>
+                    <pic:cNvPicPr/>
+                  </pic:nvPicPr>
+                  <pic:blipFill>
+                    <a:blip r:embed="rId28"/>
+                    <a:stretch>
+                      <a:fillRect/>
+                    </a:stretch>
+                  </pic:blipFill>
+                  <pic:spPr>
+                    <a:xfrm>
+                      <a:off x="0" y="0"/>
+                      <a:ext cx="3847225" cy="2135872"/>
+                    </a:xfrm>
+                    <a:prstGeom prst="rect">
+                      <a:avLst/>
+                    </a:prstGeom>
+                  </pic:spPr>
+                </pic:pic>
+              </a:graphicData>
+            </a:graphic>
+          </wp:inline>
+        </w:drawing>
+      </w:r>
+    </w:p>
+    <w:p>
+      <w:pPr>
+        <w:ind w:left="360"/>
+        <w:rPr>
+          <w:b/>
+          <w:sz w:val="48"/>
+          <w:lang w:val="en-US"/>
+        </w:rPr>
+      </w:pPr>
+      <w:r>
+        <w:rPr>
+          <w:b/>
+          <w:sz w:val="48"/>
+          <w:lang w:val="en-US"/>
+        </w:rPr>
+        <w:t>Infrastructure:</w:t>
+      </w:r>
+    </w:p>
+    <w:p>
+      <w:pPr>
+        <w:rPr>
+          <w:sz w:val="40"/>
+          <w:lang w:val="en-US"/>
+        </w:rPr>
+      </w:pPr>
+      <w:r>
+        <w:rPr>
+          <w:b/>
+          <w:sz w:val="48"/>
+          <w:lang w:val="en-US"/>
+        </w:rPr>
+        <w:tab/>
+      </w:r>
+      <w:proofErr w:type="spellStart"/>
+      <w:r>
+        <w:rPr>
+          <w:sz w:val="40"/>
+          <w:lang w:val="en-US"/>
+        </w:rPr>
+        <w:t>Chứa</w:t>
+      </w:r>
+      <w:proofErr w:type="spellEnd"/>
+      <w:r>
+        <w:rPr>
+          <w:sz w:val="40"/>
+          <w:lang w:val="en-US"/>
+        </w:rPr>
+        <w:t xml:space="preserve"> </w:t>
+      </w:r>
+      <w:proofErr w:type="spellStart"/>
+      <w:r>
+        <w:rPr>
+          <w:sz w:val="40"/>
+          <w:lang w:val="en-US"/>
+        </w:rPr>
+        <w:t>các</w:t>
+      </w:r>
+      <w:proofErr w:type="spellEnd"/>
+      <w:r>
+        <w:rPr>
+          <w:sz w:val="40"/>
+          <w:lang w:val="en-US"/>
+        </w:rPr>
+        <w:t xml:space="preserve"> </w:t>
+      </w:r>
+      <w:proofErr w:type="spellStart"/>
+      <w:r>
+        <w:rPr>
+          <w:sz w:val="40"/>
+          <w:lang w:val="en-US"/>
+        </w:rPr>
+        <w:t>nghiệp</w:t>
+      </w:r>
+      <w:proofErr w:type="spellEnd"/>
+      <w:r>
+        <w:rPr>
+          <w:sz w:val="40"/>
+          <w:lang w:val="en-US"/>
+        </w:rPr>
+        <w:t xml:space="preserve"> </w:t>
+      </w:r>
+      <w:proofErr w:type="spellStart"/>
+      <w:r>
+        <w:rPr>
+          <w:sz w:val="40"/>
+          <w:lang w:val="en-US"/>
+        </w:rPr>
+        <w:t>vụ</w:t>
+      </w:r>
+      <w:proofErr w:type="spellEnd"/>
+      <w:r>
+        <w:rPr>
+          <w:sz w:val="40"/>
+          <w:lang w:val="en-US"/>
+        </w:rPr>
+        <w:t xml:space="preserve"> Repository </w:t>
+      </w:r>
+      <w:proofErr w:type="spellStart"/>
+      <w:r>
+        <w:rPr>
+          <w:sz w:val="40"/>
+          <w:lang w:val="en-US"/>
+        </w:rPr>
+        <w:t>cơ</w:t>
+      </w:r>
+      <w:proofErr w:type="spellEnd"/>
+      <w:r>
+        <w:rPr>
+          <w:sz w:val="40"/>
+          <w:lang w:val="en-US"/>
+        </w:rPr>
+        <w:t xml:space="preserve"> </w:t>
+      </w:r>
+      <w:proofErr w:type="spellStart"/>
+      <w:r>
+        <w:rPr>
+          <w:sz w:val="40"/>
+          <w:lang w:val="en-US"/>
+        </w:rPr>
+        <w:t>bản</w:t>
+      </w:r>
+      <w:proofErr w:type="spellEnd"/>
+      <w:r>
+        <w:rPr>
+          <w:sz w:val="40"/>
+          <w:lang w:val="en-US"/>
+        </w:rPr>
+        <w:t xml:space="preserve"> (</w:t>
+      </w:r>
+      <w:proofErr w:type="spellStart"/>
+      <w:r>
+        <w:rPr>
+          <w:sz w:val="40"/>
+          <w:lang w:val="en-US"/>
+        </w:rPr>
+        <w:t>còn</w:t>
+      </w:r>
+      <w:proofErr w:type="spellEnd"/>
+      <w:r>
+        <w:rPr>
+          <w:sz w:val="40"/>
+          <w:lang w:val="en-US"/>
+        </w:rPr>
+        <w:t xml:space="preserve"> </w:t>
+      </w:r>
+      <w:proofErr w:type="spellStart"/>
+      <w:r>
+        <w:rPr>
+          <w:sz w:val="40"/>
+          <w:lang w:val="en-US"/>
+        </w:rPr>
+        <w:t>các</w:t>
+      </w:r>
+      <w:proofErr w:type="spellEnd"/>
+      <w:r>
+        <w:rPr>
+          <w:sz w:val="40"/>
+          <w:lang w:val="en-US"/>
+        </w:rPr>
+        <w:t xml:space="preserve"> </w:t>
+      </w:r>
+      <w:proofErr w:type="spellStart"/>
+      <w:r>
+        <w:rPr>
+          <w:sz w:val="40"/>
+          <w:lang w:val="en-US"/>
+        </w:rPr>
+        <w:t>chức</w:t>
+      </w:r>
+      <w:proofErr w:type="spellEnd"/>
+      <w:r>
+        <w:rPr>
+          <w:sz w:val="40"/>
+          <w:lang w:val="en-US"/>
+        </w:rPr>
+        <w:t xml:space="preserve"> </w:t>
+      </w:r>
+      <w:proofErr w:type="spellStart"/>
+      <w:r>
+        <w:rPr>
+          <w:sz w:val="40"/>
+          <w:lang w:val="en-US"/>
+        </w:rPr>
+        <w:t>năng</w:t>
+      </w:r>
+      <w:proofErr w:type="spellEnd"/>
+      <w:r>
+        <w:rPr>
+          <w:sz w:val="40"/>
+          <w:lang w:val="en-US"/>
+        </w:rPr>
+        <w:t xml:space="preserve"> </w:t>
+      </w:r>
+      <w:proofErr w:type="spellStart"/>
+      <w:r>
+        <w:rPr>
+          <w:sz w:val="40"/>
+          <w:lang w:val="en-US"/>
+        </w:rPr>
+        <w:t>khác</w:t>
+      </w:r>
+      <w:proofErr w:type="spellEnd"/>
+      <w:r>
+        <w:rPr>
+          <w:sz w:val="40"/>
+          <w:lang w:val="en-US"/>
+        </w:rPr>
+        <w:t xml:space="preserve"> </w:t>
+      </w:r>
+      <w:proofErr w:type="spellStart"/>
+      <w:r>
+        <w:rPr>
+          <w:sz w:val="40"/>
+          <w:lang w:val="en-US"/>
+        </w:rPr>
+        <w:t>chưa</w:t>
+      </w:r>
+      <w:proofErr w:type="spellEnd"/>
+      <w:r>
+        <w:rPr>
+          <w:sz w:val="40"/>
+          <w:lang w:val="en-US"/>
+        </w:rPr>
+        <w:t xml:space="preserve"> </w:t>
+      </w:r>
+      <w:proofErr w:type="spellStart"/>
+      <w:r>
+        <w:rPr>
+          <w:sz w:val="40"/>
+          <w:lang w:val="en-US"/>
+        </w:rPr>
+        <w:t>học</w:t>
+      </w:r>
+      <w:proofErr w:type="spellEnd"/>
+      <w:r>
+        <w:rPr>
+          <w:sz w:val="40"/>
+          <w:lang w:val="en-US"/>
+        </w:rPr>
+        <w:t>)</w:t>
+      </w:r>
+    </w:p>
+    <w:p>
+      <w:pPr>
+        <w:rPr>
+          <w:sz w:val="40"/>
+          <w:lang w:val="en-US"/>
+        </w:rPr>
+      </w:pPr>
+      <w:proofErr w:type="spellStart"/>
+      <w:r>
+        <w:rPr>
+          <w:sz w:val="40"/>
+          <w:lang w:val="en-US"/>
+        </w:rPr>
+        <w:t>Sẽ</w:t>
+      </w:r>
+      <w:proofErr w:type="spellEnd"/>
+      <w:r>
+        <w:rPr>
+          <w:sz w:val="40"/>
+          <w:lang w:val="en-US"/>
+        </w:rPr>
+        <w:t xml:space="preserve"> </w:t>
+      </w:r>
+      <w:proofErr w:type="spellStart"/>
+      <w:r>
+        <w:rPr>
+          <w:sz w:val="40"/>
+          <w:lang w:val="en-US"/>
+        </w:rPr>
+        <w:t>được</w:t>
+      </w:r>
+      <w:proofErr w:type="spellEnd"/>
+      <w:r>
+        <w:rPr>
+          <w:sz w:val="40"/>
+          <w:lang w:val="en-US"/>
+        </w:rPr>
+        <w:t xml:space="preserve"> service </w:t>
+      </w:r>
+      <w:proofErr w:type="spellStart"/>
+      <w:r>
+        <w:rPr>
+          <w:sz w:val="40"/>
+          <w:lang w:val="en-US"/>
+        </w:rPr>
+        <w:t>gọi</w:t>
+      </w:r>
+      <w:proofErr w:type="spellEnd"/>
+      <w:r>
+        <w:rPr>
+          <w:sz w:val="40"/>
+          <w:lang w:val="en-US"/>
+        </w:rPr>
+        <w:t xml:space="preserve"> </w:t>
+      </w:r>
+      <w:proofErr w:type="spellStart"/>
+      <w:r>
+        <w:rPr>
+          <w:sz w:val="40"/>
+          <w:lang w:val="en-US"/>
+        </w:rPr>
+        <w:t>đến</w:t>
+      </w:r>
+      <w:proofErr w:type="spellEnd"/>
+      <w:r>
+        <w:rPr>
+          <w:sz w:val="40"/>
+          <w:lang w:val="en-US"/>
+        </w:rPr>
+        <w:t xml:space="preserve"> để </w:t>
+      </w:r>
+      <w:proofErr w:type="spellStart"/>
+      <w:r>
+        <w:rPr>
+          <w:sz w:val="40"/>
+          <w:lang w:val="en-US"/>
+        </w:rPr>
+        <w:t>thực</w:t>
+      </w:r>
+      <w:proofErr w:type="spellEnd"/>
+      <w:r>
+        <w:rPr>
+          <w:sz w:val="40"/>
+          <w:lang w:val="en-US"/>
+        </w:rPr>
+        <w:t xml:space="preserve"> </w:t>
+      </w:r>
+      <w:proofErr w:type="spellStart"/>
+      <w:r>
+        <w:rPr>
+          <w:sz w:val="40"/>
+          <w:lang w:val="en-US"/>
+        </w:rPr>
+        <w:t>hiện</w:t>
+      </w:r>
+      <w:proofErr w:type="spellEnd"/>
+    </w:p>
+    <w:p>
+      <w:pPr>
+        <w:rPr>
+          <w:b/>
+          <w:sz w:val="48"/>
+          <w:lang w:val="en-US"/>
+        </w:rPr>
+      </w:pPr>
+    </w:p>
+    <w:p>
+      <w:pPr>
+        <w:rPr>
+          <w:b/>
+          <w:sz w:val="48"/>
+          <w:lang w:val="en-US"/>
+        </w:rPr>
+      </w:pPr>
+    </w:p>
+    <w:p>
+      <w:pPr>
+        <w:rPr>
+          <w:b/>
+          <w:sz w:val="48"/>
+          <w:lang w:val="en-US"/>
+        </w:rPr>
+      </w:pPr>
+    </w:p>
+    <w:p>
+      <w:pPr>
+        <w:rPr>
+          <w:b/>
+          <w:sz w:val="48"/>
+          <w:lang w:val="en-US"/>
+        </w:rPr>
+      </w:pPr>
+    </w:p>
+    <w:p>
+      <w:pPr>
+        <w:rPr>
+          <w:b/>
+          <w:sz w:val="48"/>
+          <w:lang w:val="en-US"/>
+        </w:rPr>
+      </w:pPr>
+    </w:p>
+    <w:p>
+      <w:pPr>
+        <w:rPr>
+          <w:b/>
+          <w:sz w:val="48"/>
+          <w:lang w:val="en-US"/>
+        </w:rPr>
+      </w:pPr>
+    </w:p>
+    <w:p>
+      <w:pPr>
+        <w:rPr>
+          <w:b/>
+          <w:sz w:val="48"/>
+          <w:lang w:val="en-US"/>
+        </w:rPr>
+      </w:pPr>
+      <w:bookmarkStart w:id="0" w:name="_GoBack"/>
+      <w:bookmarkEnd w:id="0"/>
+    </w:p>
+    <w:p>
+      <w:pPr>
+        <w:rPr>
+          <w:b/>
+          <w:sz w:val="48"/>
+          <w:lang w:val="en-US"/>
+        </w:rPr>
+      </w:pPr>
+      <w:r>
+        <w:rPr>
+          <w:b/>
+          <w:sz w:val="48"/>
+          <w:lang w:val="en-US"/>
+        </w:rPr>
+        <w:lastRenderedPageBreak/>
+        <w:t>Directory Overview</w:t>
+      </w:r>
+    </w:p>
+    <w:p>
+      <w:pPr>
+        <w:ind w:left="1440" w:firstLine="720"/>
+        <w:rPr>
+          <w:b/>
+          <w:sz w:val="48"/>
+          <w:lang w:val="en-US"/>
+        </w:rPr>
+      </w:pPr>
+      <w:r>
+        <w:rPr>
+          <w:noProof/>
+          <w:lang w:val="en-US"/>
+        </w:rPr>
+        <w:drawing>
+          <wp:inline distT="0" distB="0" distL="0" distR="0" wp14:anchorId="069BD8BD" wp14:editId="4CAE481B">
+            <wp:extent cx="2990340" cy="7600447"/>
+            <wp:effectExtent l="0" t="0" r="635" b="635"/>
+            <wp:docPr id="30" name="Picture 30"/>
+            <wp:cNvGraphicFramePr>
+              <a:graphicFrameLocks xmlns:a="http://schemas.openxmlformats.org/drawingml/2006/main" noChangeAspect="1"/>
+            </wp:cNvGraphicFramePr>
+            <a:graphic xmlns:a="http://schemas.openxmlformats.org/drawingml/2006/main">
+              <a:graphicData uri="http://schemas.openxmlformats.org/drawingml/2006/picture">
+                <pic:pic xmlns:pic="http://schemas.openxmlformats.org/drawingml/2006/picture">
+                  <pic:nvPicPr>
+                    <pic:cNvPr id="1" name=""/>
+                    <pic:cNvPicPr/>
+                  </pic:nvPicPr>
+                  <pic:blipFill>
+                    <a:blip r:embed="rId29"/>
+                    <a:stretch>
+                      <a:fillRect/>
+                    </a:stretch>
+                  </pic:blipFill>
+                  <pic:spPr>
+                    <a:xfrm>
+                      <a:off x="0" y="0"/>
                       <a:ext cx="2998457" cy="7621079"/>
                     </a:xfrm>
                     <a:prstGeom prst="rect">
@@ -5564,8 +8913,6 @@
           </wp:inline>
         </w:drawing>
       </w:r>
-      <w:bookmarkStart w:id="0" w:name="_GoBack"/>
-      <w:bookmarkEnd w:id="0"/>
     </w:p>
     <w:sectPr>
       <w:pgSz w:w="12240" w:h="15840"/>
@@ -5720,6 +9067,95 @@
     </w:lvl>
   </w:abstractNum>
   <w:abstractNum w:abstractNumId="1" w15:restartNumberingAfterBreak="0">
+    <w:nsid w:val="15DF4454"/>
+    <w:multiLevelType w:val="hybridMultilevel"/>
+    <w:tmpl w:val="BA2CA10A"/>
+    <w:lvl w:ilvl="0" w:tplc="0409000F">
+      <w:start w:val="1"/>
+      <w:numFmt w:val="decimal"/>
+      <w:lvlText w:val="%1."/>
+      <w:lvlJc w:val="left"/>
+      <w:pPr>
+        <w:ind w:left="720" w:hanging="360"/>
+      </w:pPr>
+      <w:rPr>
+        <w:rFonts w:hint="default"/>
+      </w:rPr>
+    </w:lvl>
+    <w:lvl w:ilvl="1" w:tplc="04090019" w:tentative="1">
+      <w:start w:val="1"/>
+      <w:numFmt w:val="lowerLetter"/>
+      <w:lvlText w:val="%2."/>
+      <w:lvlJc w:val="left"/>
+      <w:pPr>
+        <w:ind w:left="1440" w:hanging="360"/>
+      </w:pPr>
+    </w:lvl>
+    <w:lvl w:ilvl="2" w:tplc="0409001B" w:tentative="1">
+      <w:start w:val="1"/>
+      <w:numFmt w:val="lowerRoman"/>
+      <w:lvlText w:val="%3."/>
+      <w:lvlJc w:val="right"/>
+      <w:pPr>
+        <w:ind w:left="2160" w:hanging="180"/>
+      </w:pPr>
+    </w:lvl>
+    <w:lvl w:ilvl="3" w:tplc="0409000F" w:tentative="1">
+      <w:start w:val="1"/>
+      <w:numFmt w:val="decimal"/>
+      <w:lvlText w:val="%4."/>
+      <w:lvlJc w:val="left"/>
+      <w:pPr>
+        <w:ind w:left="2880" w:hanging="360"/>
+      </w:pPr>
+    </w:lvl>
+    <w:lvl w:ilvl="4" w:tplc="04090019" w:tentative="1">
+      <w:start w:val="1"/>
+      <w:numFmt w:val="lowerLetter"/>
+      <w:lvlText w:val="%5."/>
+      <w:lvlJc w:val="left"/>
+      <w:pPr>
+        <w:ind w:left="3600" w:hanging="360"/>
+      </w:pPr>
+    </w:lvl>
+    <w:lvl w:ilvl="5" w:tplc="0409001B" w:tentative="1">
+      <w:start w:val="1"/>
+      <w:numFmt w:val="lowerRoman"/>
+      <w:lvlText w:val="%6."/>
+      <w:lvlJc w:val="right"/>
+      <w:pPr>
+        <w:ind w:left="4320" w:hanging="180"/>
+      </w:pPr>
+    </w:lvl>
+    <w:lvl w:ilvl="6" w:tplc="0409000F" w:tentative="1">
+      <w:start w:val="1"/>
+      <w:numFmt w:val="decimal"/>
+      <w:lvlText w:val="%7."/>
+      <w:lvlJc w:val="left"/>
+      <w:pPr>
+        <w:ind w:left="5040" w:hanging="360"/>
+      </w:pPr>
+    </w:lvl>
+    <w:lvl w:ilvl="7" w:tplc="04090019" w:tentative="1">
+      <w:start w:val="1"/>
+      <w:numFmt w:val="lowerLetter"/>
+      <w:lvlText w:val="%8."/>
+      <w:lvlJc w:val="left"/>
+      <w:pPr>
+        <w:ind w:left="5760" w:hanging="360"/>
+      </w:pPr>
+    </w:lvl>
+    <w:lvl w:ilvl="8" w:tplc="0409001B" w:tentative="1">
+      <w:start w:val="1"/>
+      <w:numFmt w:val="lowerRoman"/>
+      <w:lvlText w:val="%9."/>
+      <w:lvlJc w:val="right"/>
+      <w:pPr>
+        <w:ind w:left="6480" w:hanging="180"/>
+      </w:pPr>
+    </w:lvl>
+  </w:abstractNum>
+  <w:abstractNum w:abstractNumId="2" w15:restartNumberingAfterBreak="0">
     <w:nsid w:val="219B6930"/>
     <w:multiLevelType w:val="multilevel"/>
     <w:tmpl w:val="46FA561E"/>
@@ -5832,7 +9268,7 @@
       </w:rPr>
     </w:lvl>
   </w:abstractNum>
-  <w:abstractNum w:abstractNumId="2" w15:restartNumberingAfterBreak="0">
+  <w:abstractNum w:abstractNumId="3" w15:restartNumberingAfterBreak="0">
     <w:nsid w:val="24EB0933"/>
     <w:multiLevelType w:val="hybridMultilevel"/>
     <w:tmpl w:val="367C9714"/>
@@ -5921,7 +9357,7 @@
       </w:pPr>
     </w:lvl>
   </w:abstractNum>
-  <w:abstractNum w:abstractNumId="3" w15:restartNumberingAfterBreak="0">
+  <w:abstractNum w:abstractNumId="4" w15:restartNumberingAfterBreak="0">
     <w:nsid w:val="315971D5"/>
     <w:multiLevelType w:val="multilevel"/>
     <w:tmpl w:val="8D325E86"/>
@@ -6034,7 +9470,7 @@
       </w:rPr>
     </w:lvl>
   </w:abstractNum>
-  <w:abstractNum w:abstractNumId="4" w15:restartNumberingAfterBreak="0">
+  <w:abstractNum w:abstractNumId="5" w15:restartNumberingAfterBreak="0">
     <w:nsid w:val="3E701B00"/>
     <w:multiLevelType w:val="hybridMultilevel"/>
     <w:tmpl w:val="A8FA25A4"/>
@@ -6124,7 +9560,121 @@
       </w:pPr>
     </w:lvl>
   </w:abstractNum>
-  <w:abstractNum w:abstractNumId="5" w15:restartNumberingAfterBreak="0">
+  <w:abstractNum w:abstractNumId="6" w15:restartNumberingAfterBreak="0">
+    <w:nsid w:val="582558A2"/>
+    <w:multiLevelType w:val="hybridMultilevel"/>
+    <w:tmpl w:val="3444690A"/>
+    <w:lvl w:ilvl="0" w:tplc="9A6A7F1E">
+      <w:start w:val="1"/>
+      <w:numFmt w:val="bullet"/>
+      <w:lvlText w:val="-"/>
+      <w:lvlJc w:val="left"/>
+      <w:pPr>
+        <w:ind w:left="1080" w:hanging="360"/>
+      </w:pPr>
+      <w:rPr>
+        <w:rFonts w:ascii="Calibri" w:eastAsiaTheme="minorHAnsi" w:hAnsi="Calibri" w:cs="Calibri" w:hint="default"/>
+        <w:b/>
+      </w:rPr>
+    </w:lvl>
+    <w:lvl w:ilvl="1" w:tplc="04090003" w:tentative="1">
+      <w:start w:val="1"/>
+      <w:numFmt w:val="bullet"/>
+      <w:lvlText w:val="o"/>
+      <w:lvlJc w:val="left"/>
+      <w:pPr>
+        <w:ind w:left="1800" w:hanging="360"/>
+      </w:pPr>
+      <w:rPr>
+        <w:rFonts w:ascii="Courier New" w:hAnsi="Courier New" w:cs="Courier New" w:hint="default"/>
+      </w:rPr>
+    </w:lvl>
+    <w:lvl w:ilvl="2" w:tplc="04090005" w:tentative="1">
+      <w:start w:val="1"/>
+      <w:numFmt w:val="bullet"/>
+      <w:lvlText w:val=""/>
+      <w:lvlJc w:val="left"/>
+      <w:pPr>
+        <w:ind w:left="2520" w:hanging="360"/>
+      </w:pPr>
+      <w:rPr>
+        <w:rFonts w:ascii="Wingdings" w:hAnsi="Wingdings" w:hint="default"/>
+      </w:rPr>
+    </w:lvl>
+    <w:lvl w:ilvl="3" w:tplc="04090001" w:tentative="1">
+      <w:start w:val="1"/>
+      <w:numFmt w:val="bullet"/>
+      <w:lvlText w:val=""/>
+      <w:lvlJc w:val="left"/>
+      <w:pPr>
+        <w:ind w:left="3240" w:hanging="360"/>
+      </w:pPr>
+      <w:rPr>
+        <w:rFonts w:ascii="Symbol" w:hAnsi="Symbol" w:hint="default"/>
+      </w:rPr>
+    </w:lvl>
+    <w:lvl w:ilvl="4" w:tplc="04090003" w:tentative="1">
+      <w:start w:val="1"/>
+      <w:numFmt w:val="bullet"/>
+      <w:lvlText w:val="o"/>
+      <w:lvlJc w:val="left"/>
+      <w:pPr>
+        <w:ind w:left="3960" w:hanging="360"/>
+      </w:pPr>
+      <w:rPr>
+        <w:rFonts w:ascii="Courier New" w:hAnsi="Courier New" w:cs="Courier New" w:hint="default"/>
+      </w:rPr>
+    </w:lvl>
+    <w:lvl w:ilvl="5" w:tplc="04090005" w:tentative="1">
+      <w:start w:val="1"/>
+      <w:numFmt w:val="bullet"/>
+      <w:lvlText w:val=""/>
+      <w:lvlJc w:val="left"/>
+      <w:pPr>
+        <w:ind w:left="4680" w:hanging="360"/>
+      </w:pPr>
+      <w:rPr>
+        <w:rFonts w:ascii="Wingdings" w:hAnsi="Wingdings" w:hint="default"/>
+      </w:rPr>
+    </w:lvl>
+    <w:lvl w:ilvl="6" w:tplc="04090001" w:tentative="1">
+      <w:start w:val="1"/>
+      <w:numFmt w:val="bullet"/>
+      <w:lvlText w:val=""/>
+      <w:lvlJc w:val="left"/>
+      <w:pPr>
+        <w:ind w:left="5400" w:hanging="360"/>
+      </w:pPr>
+      <w:rPr>
+        <w:rFonts w:ascii="Symbol" w:hAnsi="Symbol" w:hint="default"/>
+      </w:rPr>
+    </w:lvl>
+    <w:lvl w:ilvl="7" w:tplc="04090003" w:tentative="1">
+      <w:start w:val="1"/>
+      <w:numFmt w:val="bullet"/>
+      <w:lvlText w:val="o"/>
+      <w:lvlJc w:val="left"/>
+      <w:pPr>
+        <w:ind w:left="6120" w:hanging="360"/>
+      </w:pPr>
+      <w:rPr>
+        <w:rFonts w:ascii="Courier New" w:hAnsi="Courier New" w:cs="Courier New" w:hint="default"/>
+      </w:rPr>
+    </w:lvl>
+    <w:lvl w:ilvl="8" w:tplc="04090005" w:tentative="1">
+      <w:start w:val="1"/>
+      <w:numFmt w:val="bullet"/>
+      <w:lvlText w:val=""/>
+      <w:lvlJc w:val="left"/>
+      <w:pPr>
+        <w:ind w:left="6840" w:hanging="360"/>
+      </w:pPr>
+      <w:rPr>
+        <w:rFonts w:ascii="Wingdings" w:hAnsi="Wingdings" w:hint="default"/>
+      </w:rPr>
+    </w:lvl>
+  </w:abstractNum>
+  <w:abstractNum w:abstractNumId="7" w15:restartNumberingAfterBreak="0">
     <w:nsid w:val="6A1F7173"/>
     <w:multiLevelType w:val="multilevel"/>
     <w:tmpl w:val="3B6292E6"/>
@@ -6282,22 +9832,28 @@
     </w:lvl>
   </w:abstractNum>
   <w:num w:numId="1">
+    <w:abstractNumId w:val="7"/>
+  </w:num>
+  <w:num w:numId="2">
+    <w:abstractNumId w:val="7"/>
+  </w:num>
+  <w:num w:numId="3">
     <w:abstractNumId w:val="5"/>
   </w:num>
-  <w:num w:numId="2">
-    <w:abstractNumId w:val="5"/>
+  <w:num w:numId="4">
+    <w:abstractNumId w:val="3"/>
   </w:num>
-  <w:num w:numId="3">
+  <w:num w:numId="5">
+    <w:abstractNumId w:val="2"/>
+  </w:num>
+  <w:num w:numId="6">
     <w:abstractNumId w:val="4"/>
   </w:num>
-  <w:num w:numId="4">
-    <w:abstractNumId w:val="2"/>
-  </w:num>
-  <w:num w:numId="5">
+  <w:num w:numId="7">
     <w:abstractNumId w:val="1"/>
   </w:num>
-  <w:num w:numId="6">
-    <w:abstractNumId w:val="3"/>
+  <w:num w:numId="8">
+    <w:abstractNumId w:val="6"/>
   </w:num>
 </w:numbering>
 </file>

</xml_diff>